<commit_message>
modificación de los casos de uso 5 ,6 , 7
se modifico el flujo alterno de los casos de uso
</commit_message>
<xml_diff>
--- a/Descripcion de casos de uso.docx
+++ b/Descripcion de casos de uso.docx
@@ -76,6 +76,7 @@
                 <w:docPart w:val="AA731FF18A534879AD5CA3AFAF22B8D7"/>
               </w:placeholder>
             </w:sdtPr>
+            <w:sdtEndPr/>
             <w:sdtContent>
               <w:p>
                 <w:pPr>
@@ -148,6 +149,7 @@
                 <w:docPart w:val="AA731FF18A534879AD5CA3AFAF22B8D7"/>
               </w:placeholder>
             </w:sdtPr>
+            <w:sdtEndPr/>
             <w:sdtContent>
               <w:p>
                 <w:pPr>
@@ -274,6 +276,7 @@
               <w:calendar w:val="gregorian"/>
             </w:date>
           </w:sdtPr>
+          <w:sdtEndPr/>
           <w:sdtContent>
             <w:tc>
               <w:tcPr>
@@ -352,6 +355,7 @@
               <w:calendar w:val="gregorian"/>
             </w:date>
           </w:sdtPr>
+          <w:sdtEndPr/>
           <w:sdtContent>
             <w:tc>
               <w:tcPr>
@@ -492,6 +496,7 @@
                 <w:docPart w:val="AA731FF18A534879AD5CA3AFAF22B8D7"/>
               </w:placeholder>
             </w:sdtPr>
+            <w:sdtEndPr/>
             <w:sdtContent>
               <w:p>
                 <w:pPr>
@@ -564,6 +569,7 @@
                 <w:docPart w:val="AA731FF18A534879AD5CA3AFAF22B8D7"/>
               </w:placeholder>
             </w:sdtPr>
+            <w:sdtEndPr/>
             <w:sdtContent>
               <w:sdt>
                 <w:sdtPr>
@@ -576,6 +582,7 @@
                     <w:docPart w:val="AA731FF18A534879AD5CA3AFAF22B8D7"/>
                   </w:placeholder>
                 </w:sdtPr>
+                <w:sdtEndPr/>
                 <w:sdtContent>
                   <w:p>
                     <w:pPr>
@@ -640,6 +647,7 @@
               <w:docPart w:val="AA731FF18A534879AD5CA3AFAF22B8D7"/>
             </w:placeholder>
           </w:sdtPr>
+          <w:sdtEndPr/>
           <w:sdtContent>
             <w:tc>
               <w:tcPr>
@@ -815,6 +823,7 @@
                 <w:docPart w:val="AA731FF18A534879AD5CA3AFAF22B8D7"/>
               </w:placeholder>
             </w:sdtPr>
+            <w:sdtEndPr/>
             <w:sdtContent>
               <w:p>
                 <w:pPr>
@@ -1264,6 +1273,7 @@
               <w:docPart w:val="AA731FF18A534879AD5CA3AFAF22B8D7"/>
             </w:placeholder>
           </w:sdtPr>
+          <w:sdtEndPr/>
           <w:sdtContent>
             <w:tc>
               <w:tcPr>
@@ -1362,6 +1372,7 @@
                     <w:docPart w:val="AE1C1766D18E4CF09FBC3C15968F9165"/>
                   </w:placeholder>
                 </w:sdtPr>
+                <w:sdtEndPr/>
                 <w:sdtContent>
                   <w:p>
                     <w:pPr>
@@ -1445,6 +1456,7 @@
                 <w:docPart w:val="AA731FF18A534879AD5CA3AFAF22B8D7"/>
               </w:placeholder>
             </w:sdtPr>
+            <w:sdtEndPr/>
             <w:sdtContent>
               <w:p>
                 <w:pPr>
@@ -1565,6 +1577,7 @@
               <w:docPart w:val="AA731FF18A534879AD5CA3AFAF22B8D7"/>
             </w:placeholder>
           </w:sdtPr>
+          <w:sdtEndPr/>
           <w:sdtContent>
             <w:tc>
               <w:tcPr>
@@ -1805,6 +1818,7 @@
               <w:listItem w:value="Elija un elemento."/>
             </w:comboBox>
           </w:sdtPr>
+          <w:sdtEndPr/>
           <w:sdtContent>
             <w:tc>
               <w:tcPr>
@@ -2026,6 +2040,7 @@
                 <w:docPart w:val="6ADF4F68843044398E6D7DFB91C3DBF1"/>
               </w:placeholder>
             </w:sdtPr>
+            <w:sdtEndPr/>
             <w:sdtContent>
               <w:p>
                 <w:pPr>
@@ -2098,6 +2113,7 @@
                 <w:docPart w:val="6ADF4F68843044398E6D7DFB91C3DBF1"/>
               </w:placeholder>
             </w:sdtPr>
+            <w:sdtEndPr/>
             <w:sdtContent>
               <w:sdt>
                 <w:sdtPr>
@@ -2110,6 +2126,7 @@
                     <w:docPart w:val="FDDE30FA79D44A6081F02757E2B53811"/>
                   </w:placeholder>
                 </w:sdtPr>
+                <w:sdtEndPr/>
                 <w:sdtContent>
                   <w:p>
                     <w:pPr>
@@ -2238,6 +2255,7 @@
               <w:calendar w:val="gregorian"/>
             </w:date>
           </w:sdtPr>
+          <w:sdtEndPr/>
           <w:sdtContent>
             <w:tc>
               <w:tcPr>
@@ -2368,6 +2386,7 @@
               <w:docPart w:val="6ADF4F68843044398E6D7DFB91C3DBF1"/>
             </w:placeholder>
           </w:sdtPr>
+          <w:sdtEndPr/>
           <w:sdtContent>
             <w:tc>
               <w:tcPr>
@@ -2450,6 +2469,7 @@
                 <w:docPart w:val="6ADF4F68843044398E6D7DFB91C3DBF1"/>
               </w:placeholder>
             </w:sdtPr>
+            <w:sdtEndPr/>
             <w:sdtContent>
               <w:p>
                 <w:pPr>
@@ -2522,6 +2542,7 @@
                 <w:docPart w:val="6ADF4F68843044398E6D7DFB91C3DBF1"/>
               </w:placeholder>
             </w:sdtPr>
+            <w:sdtEndPr/>
             <w:sdtContent>
               <w:sdt>
                 <w:sdtPr>
@@ -2534,6 +2555,7 @@
                     <w:docPart w:val="6ADF4F68843044398E6D7DFB91C3DBF1"/>
                   </w:placeholder>
                 </w:sdtPr>
+                <w:sdtEndPr/>
                 <w:sdtContent>
                   <w:sdt>
                     <w:sdtPr>
@@ -2546,6 +2568,7 @@
                         <w:docPart w:val="2996B1BFD6E74D1BBCE4AD76E03B2CEA"/>
                       </w:placeholder>
                     </w:sdtPr>
+                    <w:sdtEndPr/>
                     <w:sdtContent>
                       <w:sdt>
                         <w:sdtPr>
@@ -2558,6 +2581,7 @@
                             <w:docPart w:val="2996B1BFD6E74D1BBCE4AD76E03B2CEA"/>
                           </w:placeholder>
                         </w:sdtPr>
+                        <w:sdtEndPr/>
                         <w:sdtContent>
                           <w:p>
                             <w:pPr>
@@ -2626,6 +2650,7 @@
               <w:docPart w:val="6ADF4F68843044398E6D7DFB91C3DBF1"/>
             </w:placeholder>
           </w:sdtPr>
+          <w:sdtEndPr/>
           <w:sdtContent>
             <w:tc>
               <w:tcPr>
@@ -2793,6 +2818,7 @@
                 <w:docPart w:val="6ADF4F68843044398E6D7DFB91C3DBF1"/>
               </w:placeholder>
             </w:sdtPr>
+            <w:sdtEndPr/>
             <w:sdtContent>
               <w:p>
                 <w:pPr>
@@ -3090,6 +3116,7 @@
               <w:docPart w:val="6ADF4F68843044398E6D7DFB91C3DBF1"/>
             </w:placeholder>
           </w:sdtPr>
+          <w:sdtEndPr/>
           <w:sdtContent>
             <w:tc>
               <w:tcPr>
@@ -3157,6 +3184,7 @@
                       <w:docPart w:val="C37E7A3BDE864E8296D9316A191A8C37"/>
                     </w:placeholder>
                   </w:sdtPr>
+                  <w:sdtEndPr/>
                   <w:sdtContent>
                     <w:r>
                       <w:rPr>
@@ -3233,6 +3261,7 @@
                 <w:docPart w:val="6ADF4F68843044398E6D7DFB91C3DBF1"/>
               </w:placeholder>
             </w:sdtPr>
+            <w:sdtEndPr/>
             <w:sdtContent>
               <w:p>
                 <w:pPr>
@@ -3295,6 +3324,7 @@
               <w:docPart w:val="6ADF4F68843044398E6D7DFB91C3DBF1"/>
             </w:placeholder>
           </w:sdtPr>
+          <w:sdtEndPr/>
           <w:sdtContent>
             <w:tc>
               <w:tcPr>
@@ -3367,6 +3397,7 @@
               <w:docPart w:val="6ADF4F68843044398E6D7DFB91C3DBF1"/>
             </w:placeholder>
           </w:sdtPr>
+          <w:sdtEndPr/>
           <w:sdtContent>
             <w:tc>
               <w:tcPr>
@@ -3471,6 +3502,7 @@
             </w:placeholder>
             <w:showingPlcHdr/>
           </w:sdtPr>
+          <w:sdtEndPr/>
           <w:sdtContent>
             <w:tc>
               <w:tcPr>
@@ -3629,6 +3661,7 @@
               <w:listItem w:value="Elija un elemento."/>
             </w:comboBox>
           </w:sdtPr>
+          <w:sdtEndPr/>
           <w:sdtContent>
             <w:tc>
               <w:tcPr>
@@ -3882,6 +3915,7 @@
                 <w:docPart w:val="FB275BF4761948AD985715D5BF121FA6"/>
               </w:placeholder>
             </w:sdtPr>
+            <w:sdtEndPr/>
             <w:sdtContent>
               <w:p>
                 <w:pPr>
@@ -3954,6 +3988,7 @@
                 <w:docPart w:val="FB275BF4761948AD985715D5BF121FA6"/>
               </w:placeholder>
             </w:sdtPr>
+            <w:sdtEndPr/>
             <w:sdtContent>
               <w:p>
                 <w:pPr>
@@ -4080,6 +4115,7 @@
               <w:calendar w:val="gregorian"/>
             </w:date>
           </w:sdtPr>
+          <w:sdtEndPr/>
           <w:sdtContent>
             <w:tc>
               <w:tcPr>
@@ -4158,6 +4194,7 @@
               <w:calendar w:val="gregorian"/>
             </w:date>
           </w:sdtPr>
+          <w:sdtEndPr/>
           <w:sdtContent>
             <w:tc>
               <w:tcPr>
@@ -4230,6 +4267,7 @@
               <w:docPart w:val="FB275BF4761948AD985715D5BF121FA6"/>
             </w:placeholder>
           </w:sdtPr>
+          <w:sdtEndPr/>
           <w:sdtContent>
             <w:tc>
               <w:tcPr>
@@ -4312,6 +4350,7 @@
                 <w:docPart w:val="FB275BF4761948AD985715D5BF121FA6"/>
               </w:placeholder>
             </w:sdtPr>
+            <w:sdtEndPr/>
             <w:sdtContent>
               <w:p>
                 <w:pPr>
@@ -4384,6 +4423,7 @@
                 <w:docPart w:val="FB275BF4761948AD985715D5BF121FA6"/>
               </w:placeholder>
             </w:sdtPr>
+            <w:sdtEndPr/>
             <w:sdtContent>
               <w:sdt>
                 <w:sdtPr>
@@ -4396,6 +4436,7 @@
                     <w:docPart w:val="FB275BF4761948AD985715D5BF121FA6"/>
                   </w:placeholder>
                 </w:sdtPr>
+                <w:sdtEndPr/>
                 <w:sdtContent>
                   <w:sdt>
                     <w:sdtPr>
@@ -4408,6 +4449,7 @@
                         <w:docPart w:val="1B4956CA8F3C4F51B40581ED695FBCCA"/>
                       </w:placeholder>
                     </w:sdtPr>
+                    <w:sdtEndPr/>
                     <w:sdtContent>
                       <w:p>
                         <w:pPr>
@@ -4474,6 +4516,7 @@
               <w:docPart w:val="FB275BF4761948AD985715D5BF121FA6"/>
             </w:placeholder>
           </w:sdtPr>
+          <w:sdtEndPr/>
           <w:sdtContent>
             <w:tc>
               <w:tcPr>
@@ -4610,6 +4653,7 @@
                 <w:docPart w:val="FB275BF4761948AD985715D5BF121FA6"/>
               </w:placeholder>
             </w:sdtPr>
+            <w:sdtEndPr/>
             <w:sdtContent>
               <w:p>
                 <w:pPr>
@@ -4944,6 +4988,7 @@
               <w:docPart w:val="FB275BF4761948AD985715D5BF121FA6"/>
             </w:placeholder>
           </w:sdtPr>
+          <w:sdtEndPr/>
           <w:sdtContent>
             <w:tc>
               <w:tcPr>
@@ -5066,6 +5111,7 @@
                 <w:docPart w:val="FB275BF4761948AD985715D5BF121FA6"/>
               </w:placeholder>
             </w:sdtPr>
+            <w:sdtEndPr/>
             <w:sdtContent>
               <w:p>
                 <w:pPr>
@@ -5128,6 +5174,7 @@
               <w:docPart w:val="FB275BF4761948AD985715D5BF121FA6"/>
             </w:placeholder>
           </w:sdtPr>
+          <w:sdtEndPr/>
           <w:sdtContent>
             <w:tc>
               <w:tcPr>
@@ -5230,6 +5277,7 @@
               <w:docPart w:val="FB275BF4761948AD985715D5BF121FA6"/>
             </w:placeholder>
           </w:sdtPr>
+          <w:sdtEndPr/>
           <w:sdtContent>
             <w:tc>
               <w:tcPr>
@@ -5470,6 +5518,7 @@
               <w:listItem w:value="Elija un elemento."/>
             </w:comboBox>
           </w:sdtPr>
+          <w:sdtEndPr/>
           <w:sdtContent>
             <w:tc>
               <w:tcPr>
@@ -5699,6 +5748,7 @@
                 <w:docPart w:val="76C2DF9AF0064E49BEEB42E135C139F7"/>
               </w:placeholder>
             </w:sdtPr>
+            <w:sdtEndPr/>
             <w:sdtContent>
               <w:p>
                 <w:pPr>
@@ -5771,6 +5821,7 @@
                 <w:docPart w:val="76C2DF9AF0064E49BEEB42E135C139F7"/>
               </w:placeholder>
             </w:sdtPr>
+            <w:sdtEndPr/>
             <w:sdtContent>
               <w:p>
                 <w:pPr>
@@ -5897,6 +5948,7 @@
               <w:calendar w:val="gregorian"/>
             </w:date>
           </w:sdtPr>
+          <w:sdtEndPr/>
           <w:sdtContent>
             <w:tc>
               <w:tcPr>
@@ -5975,6 +6027,7 @@
               <w:calendar w:val="gregorian"/>
             </w:date>
           </w:sdtPr>
+          <w:sdtEndPr/>
           <w:sdtContent>
             <w:tc>
               <w:tcPr>
@@ -6047,6 +6100,7 @@
               <w:docPart w:val="76C2DF9AF0064E49BEEB42E135C139F7"/>
             </w:placeholder>
           </w:sdtPr>
+          <w:sdtEndPr/>
           <w:sdtContent>
             <w:tc>
               <w:tcPr>
@@ -6129,6 +6183,7 @@
                 <w:docPart w:val="76C2DF9AF0064E49BEEB42E135C139F7"/>
               </w:placeholder>
             </w:sdtPr>
+            <w:sdtEndPr/>
             <w:sdtContent>
               <w:p>
                 <w:pPr>
@@ -6201,6 +6256,7 @@
                 <w:docPart w:val="76C2DF9AF0064E49BEEB42E135C139F7"/>
               </w:placeholder>
             </w:sdtPr>
+            <w:sdtEndPr/>
             <w:sdtContent>
               <w:sdt>
                 <w:sdtPr>
@@ -6213,6 +6269,7 @@
                     <w:docPart w:val="76C2DF9AF0064E49BEEB42E135C139F7"/>
                   </w:placeholder>
                 </w:sdtPr>
+                <w:sdtEndPr/>
                 <w:sdtContent>
                   <w:sdt>
                     <w:sdtPr>
@@ -6225,6 +6282,7 @@
                         <w:docPart w:val="79A01363B5564A448CCEFBFB002BF763"/>
                       </w:placeholder>
                     </w:sdtPr>
+                    <w:sdtEndPr/>
                     <w:sdtContent>
                       <w:p>
                         <w:pPr>
@@ -6306,6 +6364,7 @@
               <w:docPart w:val="76C2DF9AF0064E49BEEB42E135C139F7"/>
             </w:placeholder>
           </w:sdtPr>
+          <w:sdtEndPr/>
           <w:sdtContent>
             <w:tc>
               <w:tcPr>
@@ -6442,6 +6501,7 @@
                 <w:docPart w:val="76C2DF9AF0064E49BEEB42E135C139F7"/>
               </w:placeholder>
             </w:sdtPr>
+            <w:sdtEndPr/>
             <w:sdtContent>
               <w:p>
                 <w:pPr>
@@ -6801,6 +6861,7 @@
               <w:docPart w:val="76C2DF9AF0064E49BEEB42E135C139F7"/>
             </w:placeholder>
           </w:sdtPr>
+          <w:sdtEndPr/>
           <w:sdtContent>
             <w:tc>
               <w:tcPr>
@@ -6907,6 +6968,7 @@
                 <w:docPart w:val="76C2DF9AF0064E49BEEB42E135C139F7"/>
               </w:placeholder>
             </w:sdtPr>
+            <w:sdtEndPr/>
             <w:sdtContent>
               <w:p>
                 <w:pPr>
@@ -6969,6 +7031,7 @@
               <w:docPart w:val="76C2DF9AF0064E49BEEB42E135C139F7"/>
             </w:placeholder>
           </w:sdtPr>
+          <w:sdtEndPr/>
           <w:sdtContent>
             <w:tc>
               <w:tcPr>
@@ -7041,6 +7104,7 @@
               <w:docPart w:val="76C2DF9AF0064E49BEEB42E135C139F7"/>
             </w:placeholder>
           </w:sdtPr>
+          <w:sdtEndPr/>
           <w:sdtContent>
             <w:tc>
               <w:tcPr>
@@ -7281,6 +7345,7 @@
               <w:listItem w:value="Elija un elemento."/>
             </w:comboBox>
           </w:sdtPr>
+          <w:sdtEndPr/>
           <w:sdtContent>
             <w:tc>
               <w:tcPr>
@@ -7575,6 +7640,7 @@
                 <w:docPart w:val="D38B0525840341E2B7CB6D30922F746E"/>
               </w:placeholder>
             </w:sdtPr>
+            <w:sdtEndPr/>
             <w:sdtContent>
               <w:p>
                 <w:pPr>
@@ -7649,6 +7715,7 @@
                 <w:docPart w:val="D38B0525840341E2B7CB6D30922F746E"/>
               </w:placeholder>
             </w:sdtPr>
+            <w:sdtEndPr/>
             <w:sdtContent>
               <w:p>
                 <w:pPr>
@@ -7804,6 +7871,7 @@
               <w:calendar w:val="gregorian"/>
             </w:date>
           </w:sdtPr>
+          <w:sdtEndPr/>
           <w:sdtContent>
             <w:tc>
               <w:tcPr>
@@ -7883,6 +7951,7 @@
               <w:calendar w:val="gregorian"/>
             </w:date>
           </w:sdtPr>
+          <w:sdtEndPr/>
           <w:sdtContent>
             <w:tc>
               <w:tcPr>
@@ -7956,6 +8025,7 @@
               <w:docPart w:val="D38B0525840341E2B7CB6D30922F746E"/>
             </w:placeholder>
           </w:sdtPr>
+          <w:sdtEndPr/>
           <w:sdtContent>
             <w:tc>
               <w:tcPr>
@@ -8040,6 +8110,7 @@
                 <w:docPart w:val="D38B0525840341E2B7CB6D30922F746E"/>
               </w:placeholder>
             </w:sdtPr>
+            <w:sdtEndPr/>
             <w:sdtContent>
               <w:p>
                 <w:pPr>
@@ -8114,6 +8185,7 @@
                 <w:docPart w:val="D38B0525840341E2B7CB6D30922F746E"/>
               </w:placeholder>
             </w:sdtPr>
+            <w:sdtEndPr/>
             <w:sdtContent>
               <w:sdt>
                 <w:sdtPr>
@@ -8126,6 +8198,7 @@
                     <w:docPart w:val="D38B0525840341E2B7CB6D30922F746E"/>
                   </w:placeholder>
                 </w:sdtPr>
+                <w:sdtEndPr/>
                 <w:sdtContent>
                   <w:p>
                     <w:pPr>
@@ -8191,6 +8264,7 @@
               <w:docPart w:val="D38B0525840341E2B7CB6D30922F746E"/>
             </w:placeholder>
           </w:sdtPr>
+          <w:sdtEndPr/>
           <w:sdtContent>
             <w:tc>
               <w:tcPr>
@@ -8267,7 +8341,13 @@
                   <w:rPr>
                     <w:lang w:val="es-ES"/>
                   </w:rPr>
-                  <w:t>A 2.1)</w:t>
+                  <w:t>A 1</w:t>
+                </w:r>
+                <w:r>
+                  <w:rPr>
+                    <w:lang w:val="es-ES"/>
+                  </w:rPr>
+                  <w:t>)</w:t>
                 </w:r>
               </w:p>
               <w:p>
@@ -8293,7 +8373,21 @@
                   <w:rPr>
                     <w:lang w:val="es-ES"/>
                   </w:rPr>
-                  <w:t>4.-El jefe de centro de cómputo da clic en “generar”. De lo contrario (ver FA 4.1)</w:t>
+                  <w:t>4.-El jefe de centro de cómputo da clic en “gener</w:t>
+                </w:r>
+                <w:r>
+                  <w:rPr>
+                    <w:lang w:val="es-ES"/>
+                  </w:rPr>
+                  <w:t>ar”. De lo contrario (ver FA 2</w:t>
+                </w:r>
+                <w:bookmarkStart w:id="0" w:name="_GoBack"/>
+                <w:bookmarkEnd w:id="0"/>
+                <w:r>
+                  <w:rPr>
+                    <w:lang w:val="es-ES"/>
+                  </w:rPr>
+                  <w:t>)</w:t>
                 </w:r>
               </w:p>
               <w:p>
@@ -8369,119 +8463,191 @@
                 <w:rFonts w:cs="Arial"/>
                 <w:lang w:val="es-ES"/>
               </w:rPr>
-              <w:t>FA 2.1.- el sistema reinicia la recopilación para restablecer la conexión</w:t>
-            </w:r>
-          </w:p>
-          <w:p>
-            <w:pPr>
-              <w:rPr>
-                <w:rFonts w:cs="Arial"/>
-                <w:lang w:val="es-ES"/>
-              </w:rPr>
-            </w:pPr>
-            <w:r>
-              <w:rPr>
-                <w:rFonts w:cs="Arial"/>
-                <w:lang w:val="es-ES"/>
-              </w:rPr>
-              <w:t>FA 2.2.- al tercer intento tiene éxito</w:t>
-            </w:r>
-          </w:p>
-          <w:p>
-            <w:pPr>
-              <w:rPr>
-                <w:rFonts w:cs="Arial"/>
-                <w:lang w:val="es-ES"/>
-              </w:rPr>
-            </w:pPr>
-            <w:r>
-              <w:rPr>
-                <w:rFonts w:cs="Arial"/>
-                <w:lang w:val="es-ES"/>
-              </w:rPr>
-              <w:t xml:space="preserve">FA 2.2.1.-si no tiene éxito </w:t>
-            </w:r>
-          </w:p>
-          <w:p>
-            <w:pPr>
-              <w:rPr>
-                <w:rFonts w:cs="Arial"/>
-                <w:lang w:val="es-ES"/>
-              </w:rPr>
-            </w:pPr>
-            <w:r>
-              <w:rPr>
-                <w:rFonts w:cs="Arial"/>
-                <w:lang w:val="es-ES"/>
-              </w:rPr>
-              <w:t>FA 2.2.2.-fin de caso de uso</w:t>
-            </w:r>
-          </w:p>
-          <w:p>
-            <w:pPr>
-              <w:rPr>
-                <w:rFonts w:cs="Arial"/>
-                <w:lang w:val="es-ES"/>
-              </w:rPr>
-            </w:pPr>
-            <w:r>
-              <w:rPr>
-                <w:rFonts w:cs="Arial"/>
-                <w:lang w:val="es-ES"/>
-              </w:rPr>
-              <w:t xml:space="preserve">FA 2.3.-vuelve al flujo normal </w:t>
-            </w:r>
-          </w:p>
-          <w:p>
-            <w:pPr>
-              <w:rPr>
-                <w:rFonts w:cs="Arial"/>
-                <w:lang w:val="es-ES"/>
-              </w:rPr>
-            </w:pPr>
-          </w:p>
-          <w:p>
-            <w:pPr>
-              <w:rPr>
-                <w:rFonts w:cs="Arial"/>
-                <w:lang w:val="es-ES"/>
-              </w:rPr>
-            </w:pPr>
-            <w:r>
-              <w:rPr>
-                <w:rFonts w:cs="Arial"/>
-                <w:lang w:val="es-ES"/>
-              </w:rPr>
-              <w:t xml:space="preserve">FA </w:t>
-            </w:r>
-            <w:r>
-              <w:rPr>
-                <w:rFonts w:cs="Arial"/>
-                <w:lang w:val="es-ES"/>
-              </w:rPr>
-              <w:t>4.1 El jefe de centro de cómputo da canc</w:t>
-            </w:r>
-            <w:r>
-              <w:rPr>
-                <w:rFonts w:cs="Arial"/>
-                <w:lang w:val="es-ES"/>
-              </w:rPr>
-              <w:t xml:space="preserve">elar a la recopilación </w:t>
-            </w:r>
-          </w:p>
-          <w:p>
-            <w:pPr>
-              <w:rPr>
-                <w:rFonts w:cs="Arial"/>
-                <w:lang w:val="es-ES"/>
-              </w:rPr>
-            </w:pPr>
-            <w:r>
-              <w:rPr>
-                <w:rFonts w:cs="Arial"/>
-                <w:lang w:val="es-ES"/>
-              </w:rPr>
-              <w:t>Fa 4.2 Fin de caso de uso</w:t>
+              <w:t>FA 1</w:t>
+            </w:r>
+            <w:r>
+              <w:rPr>
+                <w:rFonts w:cs="Arial"/>
+                <w:lang w:val="es-ES"/>
+              </w:rPr>
+              <w:t>- el sistema reinicia la recopilación para restablecer la conexión</w:t>
+            </w:r>
+          </w:p>
+          <w:p>
+            <w:pPr>
+              <w:pStyle w:val="Prrafodelista"/>
+              <w:numPr>
+                <w:ilvl w:val="0"/>
+                <w:numId w:val="11"/>
+              </w:numPr>
+              <w:rPr>
+                <w:rFonts w:cs="Arial"/>
+                <w:lang w:val="es-ES"/>
+              </w:rPr>
+            </w:pPr>
+            <w:r>
+              <w:rPr>
+                <w:rFonts w:cs="Arial"/>
+                <w:lang w:val="es-ES"/>
+              </w:rPr>
+              <w:t>el sistema reinicia la recopilación para restablecer la conexión</w:t>
+            </w:r>
+          </w:p>
+          <w:p>
+            <w:pPr>
+              <w:pStyle w:val="Prrafodelista"/>
+              <w:numPr>
+                <w:ilvl w:val="0"/>
+                <w:numId w:val="11"/>
+              </w:numPr>
+              <w:rPr>
+                <w:rFonts w:cs="Arial"/>
+                <w:lang w:val="es-ES"/>
+              </w:rPr>
+            </w:pPr>
+            <w:r>
+              <w:rPr>
+                <w:rFonts w:cs="Arial"/>
+                <w:lang w:val="es-ES"/>
+              </w:rPr>
+              <w:t>al tercer intento tiene éxito</w:t>
+            </w:r>
+          </w:p>
+          <w:p>
+            <w:pPr>
+              <w:pStyle w:val="Prrafodelista"/>
+              <w:numPr>
+                <w:ilvl w:val="0"/>
+                <w:numId w:val="11"/>
+              </w:numPr>
+              <w:rPr>
+                <w:rFonts w:cs="Arial"/>
+                <w:lang w:val="es-ES"/>
+              </w:rPr>
+            </w:pPr>
+            <w:r>
+              <w:rPr>
+                <w:rFonts w:cs="Arial"/>
+                <w:lang w:val="es-ES"/>
+              </w:rPr>
+              <w:t xml:space="preserve">si no tiene éxito </w:t>
+            </w:r>
+          </w:p>
+          <w:p>
+            <w:pPr>
+              <w:pStyle w:val="Prrafodelista"/>
+              <w:numPr>
+                <w:ilvl w:val="0"/>
+                <w:numId w:val="11"/>
+              </w:numPr>
+              <w:rPr>
+                <w:rFonts w:cs="Arial"/>
+                <w:lang w:val="es-ES"/>
+              </w:rPr>
+            </w:pPr>
+            <w:r>
+              <w:rPr>
+                <w:rFonts w:cs="Arial"/>
+                <w:lang w:val="es-ES"/>
+              </w:rPr>
+              <w:t>fin de caso de uso</w:t>
+            </w:r>
+          </w:p>
+          <w:p>
+            <w:pPr>
+              <w:pStyle w:val="Prrafodelista"/>
+              <w:numPr>
+                <w:ilvl w:val="0"/>
+                <w:numId w:val="11"/>
+              </w:numPr>
+              <w:rPr>
+                <w:rFonts w:cs="Arial"/>
+                <w:lang w:val="es-ES"/>
+              </w:rPr>
+            </w:pPr>
+            <w:r>
+              <w:rPr>
+                <w:rFonts w:cs="Arial"/>
+                <w:lang w:val="es-ES"/>
+              </w:rPr>
+              <w:t xml:space="preserve">vuelve al flujo normal </w:t>
+            </w:r>
+          </w:p>
+          <w:p>
+            <w:pPr>
+              <w:rPr>
+                <w:rFonts w:cs="Arial"/>
+                <w:lang w:val="es-ES"/>
+              </w:rPr>
+            </w:pPr>
+          </w:p>
+          <w:p>
+            <w:pPr>
+              <w:rPr>
+                <w:rFonts w:cs="Arial"/>
+                <w:lang w:val="es-ES"/>
+              </w:rPr>
+            </w:pPr>
+            <w:r>
+              <w:rPr>
+                <w:rFonts w:cs="Arial"/>
+                <w:lang w:val="es-ES"/>
+              </w:rPr>
+              <w:t xml:space="preserve">FA 2 </w:t>
+            </w:r>
+            <w:r>
+              <w:rPr>
+                <w:rFonts w:cs="Arial"/>
+                <w:lang w:val="es-ES"/>
+              </w:rPr>
+              <w:t>El jefe de centro de cómputo da canc</w:t>
+            </w:r>
+            <w:r>
+              <w:rPr>
+                <w:rFonts w:cs="Arial"/>
+                <w:lang w:val="es-ES"/>
+              </w:rPr>
+              <w:t>elar a la recopilación</w:t>
+            </w:r>
+          </w:p>
+          <w:p>
+            <w:pPr>
+              <w:pStyle w:val="Prrafodelista"/>
+              <w:numPr>
+                <w:ilvl w:val="0"/>
+                <w:numId w:val="12"/>
+              </w:numPr>
+              <w:rPr>
+                <w:rFonts w:cs="Arial"/>
+                <w:lang w:val="es-ES"/>
+              </w:rPr>
+            </w:pPr>
+            <w:r>
+              <w:rPr>
+                <w:rFonts w:cs="Arial"/>
+                <w:lang w:val="es-ES"/>
+              </w:rPr>
+              <w:t>El jefe de centro de cómputo da cancelar a la recopilación</w:t>
+            </w:r>
+          </w:p>
+          <w:p>
+            <w:pPr>
+              <w:pStyle w:val="Prrafodelista"/>
+              <w:numPr>
+                <w:ilvl w:val="0"/>
+                <w:numId w:val="12"/>
+              </w:numPr>
+              <w:rPr>
+                <w:rFonts w:cs="Arial"/>
+                <w:lang w:val="es-ES"/>
+              </w:rPr>
+            </w:pPr>
+            <w:r>
+              <w:rPr>
+                <w:rFonts w:cs="Arial"/>
+                <w:lang w:val="es-ES"/>
+              </w:rPr>
+              <w:t xml:space="preserve"> Fin de caso de uso</w:t>
             </w:r>
           </w:p>
         </w:tc>
@@ -8526,6 +8692,7 @@
               <w:docPart w:val="D38B0525840341E2B7CB6D30922F746E"/>
             </w:placeholder>
           </w:sdtPr>
+          <w:sdtEndPr/>
           <w:sdtContent>
             <w:tc>
               <w:tcPr>
@@ -8624,6 +8791,7 @@
                 <w:docPart w:val="D38B0525840341E2B7CB6D30922F746E"/>
               </w:placeholder>
             </w:sdtPr>
+            <w:sdtEndPr/>
             <w:sdtContent>
               <w:p>
                 <w:pPr>
@@ -8688,6 +8856,7 @@
               <w:docPart w:val="D38B0525840341E2B7CB6D30922F746E"/>
             </w:placeholder>
           </w:sdtPr>
+          <w:sdtEndPr/>
           <w:sdtContent>
             <w:tc>
               <w:tcPr>
@@ -8762,6 +8931,7 @@
               <w:docPart w:val="D38B0525840341E2B7CB6D30922F746E"/>
             </w:placeholder>
           </w:sdtPr>
+          <w:sdtEndPr/>
           <w:sdtContent>
             <w:tc>
               <w:tcPr>
@@ -8946,6 +9116,7 @@
               <w:listItem w:value="Elija un elemento."/>
             </w:comboBox>
           </w:sdtPr>
+          <w:sdtEndPr/>
           <w:sdtContent>
             <w:tc>
               <w:tcPr>
@@ -9063,6 +9234,7 @@
                 <w:docPart w:val="023E550B76CD4E25AD12DA878FA93401"/>
               </w:placeholder>
             </w:sdtPr>
+            <w:sdtEndPr/>
             <w:sdtContent>
               <w:p>
                 <w:pPr>
@@ -9137,6 +9309,7 @@
                 <w:docPart w:val="023E550B76CD4E25AD12DA878FA93401"/>
               </w:placeholder>
             </w:sdtPr>
+            <w:sdtEndPr/>
             <w:sdtContent>
               <w:p>
                 <w:pPr>
@@ -9291,6 +9464,7 @@
               <w:calendar w:val="gregorian"/>
             </w:date>
           </w:sdtPr>
+          <w:sdtEndPr/>
           <w:sdtContent>
             <w:tc>
               <w:tcPr>
@@ -9369,6 +9543,7 @@
               <w:calendar w:val="gregorian"/>
             </w:date>
           </w:sdtPr>
+          <w:sdtEndPr/>
           <w:sdtContent>
             <w:tc>
               <w:tcPr>
@@ -9442,6 +9617,7 @@
               <w:docPart w:val="023E550B76CD4E25AD12DA878FA93401"/>
             </w:placeholder>
           </w:sdtPr>
+          <w:sdtEndPr/>
           <w:sdtContent>
             <w:tc>
               <w:tcPr>
@@ -9526,6 +9702,7 @@
                 <w:docPart w:val="023E550B76CD4E25AD12DA878FA93401"/>
               </w:placeholder>
             </w:sdtPr>
+            <w:sdtEndPr/>
             <w:sdtContent>
               <w:p>
                 <w:pPr>
@@ -9600,6 +9777,7 @@
                 <w:docPart w:val="023E550B76CD4E25AD12DA878FA93401"/>
               </w:placeholder>
             </w:sdtPr>
+            <w:sdtEndPr/>
             <w:sdtContent>
               <w:sdt>
                 <w:sdtPr>
@@ -9612,6 +9790,7 @@
                     <w:docPart w:val="023E550B76CD4E25AD12DA878FA93401"/>
                   </w:placeholder>
                 </w:sdtPr>
+                <w:sdtEndPr/>
                 <w:sdtContent>
                   <w:p>
                     <w:pPr>
@@ -9677,6 +9856,7 @@
               <w:docPart w:val="023E550B76CD4E25AD12DA878FA93401"/>
             </w:placeholder>
           </w:sdtPr>
+          <w:sdtEndPr/>
           <w:sdtContent>
             <w:tc>
               <w:tcPr>
@@ -9761,7 +9941,13 @@
                   <w:rPr>
                     <w:lang w:val="es-ES"/>
                   </w:rPr>
-                  <w:t xml:space="preserve"> ver FA 4.1)</w:t>
+                  <w:t xml:space="preserve"> ver FA 1</w:t>
+                </w:r>
+                <w:r>
+                  <w:rPr>
+                    <w:lang w:val="es-ES"/>
+                  </w:rPr>
+                  <w:t>)</w:t>
                 </w:r>
               </w:p>
               <w:p>
@@ -9792,13 +9978,13 @@
                   <w:rPr>
                     <w:lang w:val="es-ES"/>
                   </w:rPr>
-                  <w:t>ver FA 5</w:t>
-                </w:r>
-                <w:r>
-                  <w:rPr>
-                    <w:lang w:val="es-ES"/>
-                  </w:rPr>
-                  <w:t>.1)</w:t>
+                  <w:t>ver FA 2</w:t>
+                </w:r>
+                <w:r>
+                  <w:rPr>
+                    <w:lang w:val="es-ES"/>
+                  </w:rPr>
+                  <w:t>)</w:t>
                 </w:r>
               </w:p>
               <w:p>
@@ -9847,13 +10033,13 @@
                   <w:rPr>
                     <w:lang w:val="es-ES"/>
                   </w:rPr>
-                  <w:t>a cancelar ver FA 6</w:t>
-                </w:r>
-                <w:r>
-                  <w:rPr>
-                    <w:lang w:val="es-ES"/>
-                  </w:rPr>
-                  <w:t>.1)</w:t>
+                  <w:t>a cancelar ver FA 3</w:t>
+                </w:r>
+                <w:r>
+                  <w:rPr>
+                    <w:lang w:val="es-ES"/>
+                  </w:rPr>
+                  <w:t>)</w:t>
                 </w:r>
               </w:p>
               <w:p>
@@ -9926,14 +10112,19 @@
           <w:sdt>
             <w:sdtPr>
               <w:rPr>
-                <w:rFonts w:cs="Arial"/>
-                <w:lang w:val="es-ES"/>
+                <w:rFonts w:eastAsiaTheme="minorHAnsi" w:cs="Arial"/>
+                <w:lang w:val="es-ES" w:eastAsia="en-US"/>
               </w:rPr>
               <w:id w:val="9248623"/>
               <w:placeholder>
                 <w:docPart w:val="023E550B76CD4E25AD12DA878FA93401"/>
               </w:placeholder>
             </w:sdtPr>
+            <w:sdtEndPr>
+              <w:rPr>
+                <w:rFonts w:cstheme="minorBidi"/>
+              </w:rPr>
+            </w:sdtEndPr>
             <w:sdtContent>
               <w:p>
                 <w:pPr>
@@ -9947,7 +10138,14 @@
                     <w:rFonts w:cs="Arial"/>
                     <w:lang w:val="es-ES"/>
                   </w:rPr>
-                  <w:t xml:space="preserve">FA 4.1 El sistema detecta que el hardware </w:t>
+                  <w:t>FA 1</w:t>
+                </w:r>
+                <w:r>
+                  <w:rPr>
+                    <w:rFonts w:cs="Arial"/>
+                    <w:lang w:val="es-ES"/>
+                  </w:rPr>
+                  <w:t xml:space="preserve"> El sistema detecta que el hardware </w:t>
                 </w:r>
                 <w:r>
                   <w:rPr>
@@ -9959,17 +10157,22 @@
               </w:p>
               <w:p>
                 <w:pPr>
-                  <w:rPr>
-                    <w:rFonts w:cs="Arial"/>
-                    <w:lang w:val="es-ES"/>
-                  </w:rPr>
-                </w:pPr>
-                <w:r>
-                  <w:rPr>
-                    <w:rFonts w:cs="Arial"/>
-                    <w:lang w:val="es-ES"/>
-                  </w:rPr>
-                  <w:t>FA 4.2 El sistema manda el mensaje “</w:t>
+                  <w:pStyle w:val="Prrafodelista"/>
+                  <w:numPr>
+                    <w:ilvl w:val="0"/>
+                    <w:numId w:val="8"/>
+                  </w:numPr>
+                  <w:rPr>
+                    <w:rFonts w:cs="Arial"/>
+                    <w:lang w:val="es-ES"/>
+                  </w:rPr>
+                </w:pPr>
+                <w:r>
+                  <w:rPr>
+                    <w:rFonts w:cs="Arial"/>
+                    <w:lang w:val="es-ES"/>
+                  </w:rPr>
+                  <w:t>El sistema manda el mensaje “</w:t>
                 </w:r>
                 <w:r>
                   <w:rPr>
@@ -9988,17 +10191,22 @@
               </w:p>
               <w:p>
                 <w:pPr>
-                  <w:rPr>
-                    <w:rFonts w:cs="Arial"/>
-                    <w:lang w:val="es-ES"/>
-                  </w:rPr>
-                </w:pPr>
-                <w:r>
-                  <w:rPr>
-                    <w:rFonts w:cs="Arial"/>
-                    <w:lang w:val="es-ES"/>
-                  </w:rPr>
-                  <w:t>FA 4.3 Regresa al flujo normal 1</w:t>
+                  <w:pStyle w:val="Prrafodelista"/>
+                  <w:numPr>
+                    <w:ilvl w:val="0"/>
+                    <w:numId w:val="8"/>
+                  </w:numPr>
+                  <w:rPr>
+                    <w:rFonts w:cs="Arial"/>
+                    <w:lang w:val="es-ES"/>
+                  </w:rPr>
+                </w:pPr>
+                <w:r>
+                  <w:rPr>
+                    <w:rFonts w:cs="Arial"/>
+                    <w:lang w:val="es-ES"/>
+                  </w:rPr>
+                  <w:t>Regresa al flujo normal 1</w:t>
                 </w:r>
               </w:p>
               <w:p>
@@ -10020,14 +10228,14 @@
                     <w:rFonts w:cs="Arial"/>
                     <w:lang w:val="es-ES"/>
                   </w:rPr>
-                  <w:t>5</w:t>
-                </w:r>
-                <w:r>
-                  <w:rPr>
-                    <w:rFonts w:cs="Arial"/>
-                    <w:lang w:val="es-ES"/>
-                  </w:rPr>
-                  <w:t xml:space="preserve">.1.-El sistema muestra un mensaje de “campos </w:t>
+                  <w:t xml:space="preserve">2 </w:t>
+                </w:r>
+                <w:r>
+                  <w:rPr>
+                    <w:rFonts w:cs="Arial"/>
+                    <w:lang w:val="es-ES"/>
+                  </w:rPr>
+                  <w:t xml:space="preserve">-El sistema muestra un mensaje de “campos </w:t>
                 </w:r>
                 <w:r>
                   <w:rPr>
@@ -10046,104 +10254,111 @@
               </w:p>
               <w:p>
                 <w:pPr>
-                  <w:rPr>
-                    <w:rFonts w:cs="Arial"/>
-                    <w:lang w:val="es-ES"/>
-                  </w:rPr>
-                </w:pPr>
-                <w:r>
-                  <w:rPr>
-                    <w:rFonts w:cs="Arial"/>
-                    <w:lang w:val="es-ES"/>
-                  </w:rPr>
-                  <w:t xml:space="preserve">FA </w:t>
-                </w:r>
-                <w:r>
-                  <w:rPr>
-                    <w:rFonts w:cs="Arial"/>
-                    <w:lang w:val="es-ES"/>
-                  </w:rPr>
-                  <w:t>5</w:t>
-                </w:r>
-                <w:r>
-                  <w:rPr>
-                    <w:rFonts w:cs="Arial"/>
-                    <w:lang w:val="es-ES"/>
-                  </w:rPr>
-                  <w:t xml:space="preserve">.2.-Regresa el flujo normal </w:t>
-                </w:r>
-              </w:p>
-              <w:p>
-                <w:pPr>
-                  <w:rPr>
-                    <w:rFonts w:cs="Arial"/>
-                    <w:lang w:val="es-ES"/>
-                  </w:rPr>
-                </w:pPr>
-                <w:r>
-                  <w:rPr>
-                    <w:rFonts w:cs="Arial"/>
-                    <w:lang w:val="es-ES"/>
-                  </w:rPr>
-                  <w:t xml:space="preserve">FA 6.1.-El jefe de centro de cómputo da cancelar </w:t>
-                </w:r>
-              </w:p>
-              <w:p>
-                <w:pPr>
-                  <w:rPr>
-                    <w:rFonts w:cs="Arial"/>
-                    <w:lang w:val="es-ES"/>
-                  </w:rPr>
-                </w:pPr>
-                <w:r>
-                  <w:rPr>
-                    <w:rFonts w:cs="Arial"/>
-                    <w:lang w:val="es-ES"/>
-                  </w:rPr>
-                  <w:t xml:space="preserve">FA </w:t>
-                </w:r>
-                <w:r>
-                  <w:rPr>
-                    <w:rFonts w:cs="Arial"/>
-                    <w:lang w:val="es-ES"/>
-                  </w:rPr>
-                  <w:t>6.2</w:t>
-                </w:r>
-                <w:r>
-                  <w:rPr>
-                    <w:rFonts w:cs="Arial"/>
-                    <w:lang w:val="es-ES"/>
-                  </w:rPr>
-                  <w:t>.-El sistema muestra una ventana emergente que comunica el mensaje “Desea cancelar la asignación de hardware”</w:t>
-                </w:r>
-              </w:p>
-              <w:p>
-                <w:pPr>
-                  <w:rPr>
-                    <w:rFonts w:cs="Arial"/>
-                    <w:lang w:val="es-ES"/>
-                  </w:rPr>
-                </w:pPr>
-                <w:r>
-                  <w:rPr>
-                    <w:rFonts w:cs="Arial"/>
-                    <w:lang w:val="es-ES"/>
-                  </w:rPr>
-                  <w:t xml:space="preserve">FA </w:t>
-                </w:r>
-                <w:r>
-                  <w:rPr>
-                    <w:rFonts w:cs="Arial"/>
-                    <w:lang w:val="es-ES"/>
-                  </w:rPr>
-                  <w:t>6.3</w:t>
-                </w:r>
-                <w:r>
-                  <w:rPr>
-                    <w:rFonts w:cs="Arial"/>
-                    <w:lang w:val="es-ES"/>
-                  </w:rPr>
-                  <w:t xml:space="preserve">.-Si el usuario da clic en </w:t>
+                  <w:pStyle w:val="Prrafodelista"/>
+                  <w:numPr>
+                    <w:ilvl w:val="0"/>
+                    <w:numId w:val="9"/>
+                  </w:numPr>
+                  <w:rPr>
+                    <w:rFonts w:cs="Arial"/>
+                    <w:lang w:val="es-ES"/>
+                  </w:rPr>
+                </w:pPr>
+                <w:r>
+                  <w:rPr>
+                    <w:rFonts w:cs="Arial"/>
+                    <w:lang w:val="es-ES"/>
+                  </w:rPr>
+                  <w:t>El sistema muestra un mensaje de “campos vacíos” que son obligatorios llenar y los marca</w:t>
+                </w:r>
+              </w:p>
+              <w:p>
+                <w:pPr>
+                  <w:pStyle w:val="Prrafodelista"/>
+                  <w:numPr>
+                    <w:ilvl w:val="0"/>
+                    <w:numId w:val="9"/>
+                  </w:numPr>
+                  <w:rPr>
+                    <w:rFonts w:cs="Arial"/>
+                    <w:lang w:val="es-ES"/>
+                  </w:rPr>
+                </w:pPr>
+                <w:r>
+                  <w:rPr>
+                    <w:rFonts w:cs="Arial"/>
+                    <w:lang w:val="es-ES"/>
+                  </w:rPr>
+                  <w:t xml:space="preserve">Regresa el flujo normal </w:t>
+                </w:r>
+              </w:p>
+              <w:p>
+                <w:pPr>
+                  <w:rPr>
+                    <w:rFonts w:cs="Arial"/>
+                    <w:lang w:val="es-ES"/>
+                  </w:rPr>
+                </w:pPr>
+                <w:r>
+                  <w:rPr>
+                    <w:rFonts w:cs="Arial"/>
+                    <w:lang w:val="es-ES"/>
+                  </w:rPr>
+                  <w:t>F</w:t>
+                </w:r>
+                <w:r>
+                  <w:rPr>
+                    <w:rFonts w:cs="Arial"/>
+                    <w:lang w:val="es-ES"/>
+                  </w:rPr>
+                  <w:t xml:space="preserve">A 3 </w:t>
+                </w:r>
+                <w:r>
+                  <w:rPr>
+                    <w:rFonts w:cs="Arial"/>
+                    <w:lang w:val="es-ES"/>
+                  </w:rPr>
+                  <w:t xml:space="preserve">-El jefe de centro de cómputo da cancelar </w:t>
+                </w:r>
+              </w:p>
+              <w:p>
+                <w:pPr>
+                  <w:pStyle w:val="Prrafodelista"/>
+                  <w:numPr>
+                    <w:ilvl w:val="0"/>
+                    <w:numId w:val="10"/>
+                  </w:numPr>
+                  <w:rPr>
+                    <w:rFonts w:cs="Arial"/>
+                    <w:lang w:val="es-ES"/>
+                  </w:rPr>
+                </w:pPr>
+                <w:r>
+                  <w:rPr>
+                    <w:rFonts w:cs="Arial"/>
+                    <w:lang w:val="es-ES"/>
+                  </w:rPr>
+                  <w:t>El sistema muestra una ventana emergente que comunica el mensaje “Desea cancelar la asignación de hardware”</w:t>
+                </w:r>
+              </w:p>
+              <w:p>
+                <w:pPr>
+                  <w:pStyle w:val="Prrafodelista"/>
+                  <w:numPr>
+                    <w:ilvl w:val="0"/>
+                    <w:numId w:val="10"/>
+                  </w:numPr>
+                  <w:rPr>
+                    <w:rFonts w:cs="Arial"/>
+                    <w:lang w:val="es-ES"/>
+                  </w:rPr>
+                </w:pPr>
+                <w:r>
+                  <w:rPr>
+                    <w:rFonts w:cs="Arial"/>
+                    <w:lang w:val="es-ES"/>
+                  </w:rPr>
+                  <w:t xml:space="preserve">Si el usuario da clic en </w:t>
                 </w:r>
                 <w:r>
                   <w:rPr>
@@ -10162,25 +10377,16 @@
               </w:p>
               <w:p>
                 <w:pPr>
-                  <w:rPr>
-                    <w:rFonts w:cs="Arial"/>
-                    <w:lang w:val="es-ES"/>
-                  </w:rPr>
-                </w:pPr>
-                <w:r>
-                  <w:rPr>
-                    <w:rFonts w:cs="Arial"/>
-                    <w:lang w:val="es-ES"/>
-                  </w:rPr>
-                  <w:t>FA 6.4</w:t>
-                </w:r>
-                <w:r>
-                  <w:rPr>
-                    <w:rFonts w:cs="Arial"/>
-                    <w:lang w:val="es-ES"/>
-                  </w:rPr>
-                  <w:t xml:space="preserve"> </w:t>
-                </w:r>
+                  <w:pStyle w:val="Prrafodelista"/>
+                  <w:numPr>
+                    <w:ilvl w:val="0"/>
+                    <w:numId w:val="10"/>
+                  </w:numPr>
+                  <w:rPr>
+                    <w:rFonts w:cs="Arial"/>
+                    <w:lang w:val="es-ES"/>
+                  </w:rPr>
+                </w:pPr>
                 <w:r>
                   <w:rPr>
                     <w:rFonts w:cs="Arial"/>
@@ -10328,6 +10534,7 @@
                 <w:docPart w:val="023E550B76CD4E25AD12DA878FA93401"/>
               </w:placeholder>
             </w:sdtPr>
+            <w:sdtEndPr/>
             <w:sdtContent>
               <w:p>
                 <w:pPr>
@@ -10392,6 +10599,7 @@
               <w:docPart w:val="023E550B76CD4E25AD12DA878FA93401"/>
             </w:placeholder>
           </w:sdtPr>
+          <w:sdtEndPr/>
           <w:sdtContent>
             <w:tc>
               <w:tcPr>
@@ -10466,6 +10674,7 @@
               <w:docPart w:val="023E550B76CD4E25AD12DA878FA93401"/>
             </w:placeholder>
           </w:sdtPr>
+          <w:sdtEndPr/>
           <w:sdtContent>
             <w:tc>
               <w:tcPr>
@@ -10540,6 +10749,7 @@
               <w:docPart w:val="023E550B76CD4E25AD12DA878FA93401"/>
             </w:placeholder>
           </w:sdtPr>
+          <w:sdtEndPr/>
           <w:sdtContent>
             <w:tc>
               <w:tcPr>
@@ -10615,6 +10825,7 @@
               <w:docPart w:val="023E550B76CD4E25AD12DA878FA93401"/>
             </w:placeholder>
           </w:sdtPr>
+          <w:sdtEndPr/>
           <w:sdtContent>
             <w:tc>
               <w:tcPr>
@@ -10692,6 +10903,7 @@
               <w:listItem w:value="Elija un elemento."/>
             </w:comboBox>
           </w:sdtPr>
+          <w:sdtEndPr/>
           <w:sdtContent>
             <w:tc>
               <w:tcPr>
@@ -10804,6 +11016,7 @@
                 <w:docPart w:val="0C32903D186544CC92D8074124EFF559"/>
               </w:placeholder>
             </w:sdtPr>
+            <w:sdtEndPr/>
             <w:sdtContent>
               <w:p>
                 <w:pPr>
@@ -10878,6 +11091,7 @@
                 <w:docPart w:val="0C32903D186544CC92D8074124EFF559"/>
               </w:placeholder>
             </w:sdtPr>
+            <w:sdtEndPr/>
             <w:sdtContent>
               <w:p>
                 <w:pPr>
@@ -11022,6 +11236,7 @@
               <w:calendar w:val="gregorian"/>
             </w:date>
           </w:sdtPr>
+          <w:sdtEndPr/>
           <w:sdtContent>
             <w:tc>
               <w:tcPr>
@@ -11100,6 +11315,7 @@
               <w:calendar w:val="gregorian"/>
             </w:date>
           </w:sdtPr>
+          <w:sdtEndPr/>
           <w:sdtContent>
             <w:tc>
               <w:tcPr>
@@ -11173,6 +11389,7 @@
               <w:docPart w:val="0C32903D186544CC92D8074124EFF559"/>
             </w:placeholder>
           </w:sdtPr>
+          <w:sdtEndPr/>
           <w:sdtContent>
             <w:tc>
               <w:tcPr>
@@ -11257,6 +11474,7 @@
                 <w:docPart w:val="0C32903D186544CC92D8074124EFF559"/>
               </w:placeholder>
             </w:sdtPr>
+            <w:sdtEndPr/>
             <w:sdtContent>
               <w:p>
                 <w:pPr>
@@ -11267,31 +11485,9 @@
                 </w:pPr>
                 <w:r>
                   <w:rPr>
-                    <w:rFonts w:cs="Arial"/>
-                    <w:lang w:val="es-ES"/>
-                  </w:rPr>
-                  <w:t xml:space="preserve">Genera el inventario de todos el hardware que </w:t>
-                </w:r>
-                <w:r>
-                  <w:rPr>
-                    <w:rFonts w:cs="Arial"/>
-                    <w:lang w:val="es-ES"/>
-                  </w:rPr>
-                  <w:t>está</w:t>
-                </w:r>
-                <w:r>
-                  <w:rPr>
-                    <w:rFonts w:cs="Arial"/>
-                    <w:lang w:val="es-ES"/>
-                  </w:rPr>
-                  <w:t xml:space="preserve"> asignado en el centro de computo</w:t>
-                </w:r>
-                <w:r>
-                  <w:rPr>
-                    <w:rFonts w:cs="Arial"/>
-                    <w:lang w:val="es-ES"/>
-                  </w:rPr>
-                  <w:t xml:space="preserve"> </w:t>
+                    <w:rFonts w:ascii="Calibri" w:eastAsia="Calibri" w:hAnsi="Calibri" w:cs="Calibri"/>
+                  </w:rPr>
+                  <w:t>El jefe del centro de cómputo realizan un reporte; de acuerdo a las fallas que puedan presentar un elemento de HARDWARE y un inventario del total de elementos que haya registrados en el sistema tanto de HARDWARE como de SOFTWARE.</w:t>
                 </w:r>
               </w:p>
             </w:sdtContent>
@@ -11341,49 +11537,14 @@
               <w:right w:val="single" w:sz="8" w:space="0" w:color="000000"/>
             </w:tcBorders>
           </w:tcPr>
-          <w:sdt>
-            <w:sdtPr>
-              <w:rPr>
-                <w:rFonts w:cs="Arial"/>
-                <w:lang w:val="es-ES"/>
-              </w:rPr>
-              <w:id w:val="-29035622"/>
-              <w:placeholder>
-                <w:docPart w:val="0C32903D186544CC92D8074124EFF559"/>
-              </w:placeholder>
-            </w:sdtPr>
-            <w:sdtContent>
-              <w:sdt>
-                <w:sdtPr>
-                  <w:rPr>
-                    <w:rFonts w:cs="Arial"/>
-                    <w:lang w:val="es-ES"/>
-                  </w:rPr>
-                  <w:id w:val="-1031796903"/>
-                  <w:placeholder>
-                    <w:docPart w:val="0C32903D186544CC92D8074124EFF559"/>
-                  </w:placeholder>
-                </w:sdtPr>
-                <w:sdtContent>
-                  <w:p>
-                    <w:pPr>
-                      <w:rPr>
-                        <w:rFonts w:cs="Arial"/>
-                        <w:lang w:val="es-ES"/>
-                      </w:rPr>
-                    </w:pPr>
-                    <w:r>
-                      <w:rPr>
-                        <w:rFonts w:cs="Arial"/>
-                        <w:lang w:val="es-ES"/>
-                      </w:rPr>
-                      <w:t>Tener hardware asignado al centro de computo</w:t>
-                    </w:r>
-                  </w:p>
-                </w:sdtContent>
-              </w:sdt>
-            </w:sdtContent>
-          </w:sdt>
+          <w:p>
+            <w:pPr>
+              <w:rPr>
+                <w:rFonts w:cs="Arial"/>
+                <w:lang w:val="es-ES"/>
+              </w:rPr>
+            </w:pPr>
+          </w:p>
         </w:tc>
       </w:tr>
       <w:tr>
@@ -11429,6 +11590,7 @@
               <w:docPart w:val="0C32903D186544CC92D8074124EFF559"/>
             </w:placeholder>
           </w:sdtPr>
+          <w:sdtEndPr/>
           <w:sdtContent>
             <w:tc>
               <w:tcPr>
@@ -11442,82 +11604,202 @@
               </w:tcPr>
               <w:p>
                 <w:pPr>
-                  <w:rPr>
-                    <w:lang w:val="es-ES"/>
-                  </w:rPr>
-                </w:pPr>
-                <w:r>
-                  <w:rPr>
-                    <w:lang w:val="es-ES"/>
-                  </w:rPr>
-                  <w:t>1.-El jefe de centro de cómputo da clic en “generar reporte de fallas e inventario”</w:t>
-                </w:r>
-              </w:p>
-              <w:p>
-                <w:pPr>
-                  <w:rPr>
-                    <w:lang w:val="es-ES"/>
-                  </w:rPr>
-                </w:pPr>
-                <w:r>
-                  <w:rPr>
-                    <w:lang w:val="es-ES"/>
-                  </w:rPr>
-                  <w:t xml:space="preserve">2.-El sistema </w:t>
-                </w:r>
-                <w:r>
-                  <w:rPr>
-                    <w:lang w:val="es-ES"/>
-                  </w:rPr>
-                  <w:t>recopila los REPORTE DE FALLAS registradas y recopila la información del INVENTARIO de la base de datos</w:t>
-                </w:r>
-              </w:p>
-              <w:p>
-                <w:pPr>
-                  <w:rPr>
-                    <w:lang w:val="es-ES"/>
-                  </w:rPr>
-                </w:pPr>
-                <w:r>
-                  <w:rPr>
-                    <w:lang w:val="es-ES"/>
-                  </w:rPr>
-                  <w:t>3.-El sistema muestra en un archivo PDF una vista general del REPORTE DE FALLAS e INVENTARIO</w:t>
-                </w:r>
-              </w:p>
-              <w:p>
-                <w:pPr>
-                  <w:rPr>
-                    <w:lang w:val="es-ES"/>
-                  </w:rPr>
-                </w:pPr>
-                <w:r>
-                  <w:rPr>
-                    <w:lang w:val="es-ES"/>
-                  </w:rPr>
-                  <w:t>4.-El jefe de centro de cómputo da clic en “guardar”</w:t>
-                </w:r>
-              </w:p>
-              <w:p>
-                <w:pPr>
-                  <w:rPr>
-                    <w:lang w:val="es-ES"/>
-                  </w:rPr>
-                </w:pPr>
-                <w:r>
-                  <w:rPr>
-                    <w:lang w:val="es-ES"/>
-                  </w:rPr>
-                  <w:t xml:space="preserve">5.-El sistema </w:t>
-                </w:r>
-                <w:bookmarkStart w:id="0" w:name="_GoBack"/>
-                <w:bookmarkEnd w:id="0"/>
-                <w:r>
-                  <w:rPr>
-                    <w:lang w:val="es-ES"/>
-                  </w:rPr>
-                  <w:t xml:space="preserve"> </w:t>
-                </w:r>
+                  <w:numPr>
+                    <w:ilvl w:val="0"/>
+                    <w:numId w:val="2"/>
+                  </w:numPr>
+                  <w:contextualSpacing/>
+                  <w:rPr>
+                    <w:rFonts w:ascii="Calibri" w:eastAsia="Calibri" w:hAnsi="Calibri" w:cs="Calibri"/>
+                  </w:rPr>
+                </w:pPr>
+                <w:r>
+                  <w:rPr>
+                    <w:lang w:val="es-ES"/>
+                  </w:rPr>
+                  <w:t>1</w:t>
+                </w:r>
+                <w:r>
+                  <w:rPr>
+                    <w:rFonts w:ascii="Calibri" w:eastAsia="Calibri" w:hAnsi="Calibri" w:cs="Calibri"/>
+                  </w:rPr>
+                  <w:t xml:space="preserve"> El jefe del centro de cómputo da clic en la opción de “Reporte”.</w:t>
+                </w:r>
+              </w:p>
+              <w:p>
+                <w:pPr>
+                  <w:numPr>
+                    <w:ilvl w:val="0"/>
+                    <w:numId w:val="2"/>
+                  </w:numPr>
+                  <w:contextualSpacing/>
+                  <w:rPr>
+                    <w:rFonts w:ascii="Calibri" w:eastAsia="Calibri" w:hAnsi="Calibri" w:cs="Calibri"/>
+                  </w:rPr>
+                </w:pPr>
+                <w:r>
+                  <w:rPr>
+                    <w:rFonts w:ascii="Calibri" w:eastAsia="Calibri" w:hAnsi="Calibri" w:cs="Calibri"/>
+                  </w:rPr>
+                  <w:t xml:space="preserve">El sistema muestra una pantalla con las opciones para generar reportes “Generar reporte de fallas” y “Generar reporte de inventario” </w:t>
+                </w:r>
+              </w:p>
+              <w:p>
+                <w:pPr>
+                  <w:numPr>
+                    <w:ilvl w:val="0"/>
+                    <w:numId w:val="2"/>
+                  </w:numPr>
+                  <w:contextualSpacing/>
+                  <w:rPr>
+                    <w:rFonts w:ascii="Calibri" w:eastAsia="Calibri" w:hAnsi="Calibri" w:cs="Calibri"/>
+                  </w:rPr>
+                </w:pPr>
+                <w:r>
+                  <w:rPr>
+                    <w:rFonts w:ascii="Calibri" w:eastAsia="Calibri" w:hAnsi="Calibri" w:cs="Calibri"/>
+                  </w:rPr>
+                  <w:t>El jefe del centro de cómputo selecciona “Generar reporte de fallas”</w:t>
+                </w:r>
+                <w:r>
+                  <w:rPr>
+                    <w:rFonts w:ascii="Calibri" w:eastAsia="Calibri" w:hAnsi="Calibri" w:cs="Calibri"/>
+                  </w:rPr>
+                  <w:t xml:space="preserve"> (Ver FA </w:t>
+                </w:r>
+                <w:r>
+                  <w:rPr>
+                    <w:rFonts w:ascii="Calibri" w:eastAsia="Calibri" w:hAnsi="Calibri" w:cs="Calibri"/>
+                  </w:rPr>
+                  <w:t>2.</w:t>
+                </w:r>
+                <w:r>
+                  <w:rPr>
+                    <w:rFonts w:ascii="Calibri" w:eastAsia="Calibri" w:hAnsi="Calibri" w:cs="Calibri"/>
+                  </w:rPr>
+                  <w:t>1) (Ver FA 2.2)</w:t>
+                </w:r>
+              </w:p>
+              <w:p>
+                <w:pPr>
+                  <w:numPr>
+                    <w:ilvl w:val="0"/>
+                    <w:numId w:val="2"/>
+                  </w:numPr>
+                  <w:contextualSpacing/>
+                  <w:rPr>
+                    <w:rFonts w:ascii="Calibri" w:eastAsia="Calibri" w:hAnsi="Calibri" w:cs="Calibri"/>
+                  </w:rPr>
+                </w:pPr>
+                <w:r>
+                  <w:rPr>
+                    <w:rFonts w:ascii="Calibri" w:eastAsia="Calibri" w:hAnsi="Calibri" w:cs="Calibri"/>
+                  </w:rPr>
+                  <w:t>El sistema habilita la opción de “Hardware”.</w:t>
+                </w:r>
+              </w:p>
+              <w:p>
+                <w:pPr>
+                  <w:numPr>
+                    <w:ilvl w:val="0"/>
+                    <w:numId w:val="2"/>
+                  </w:numPr>
+                  <w:contextualSpacing/>
+                  <w:rPr>
+                    <w:rFonts w:ascii="Calibri" w:eastAsia="Calibri" w:hAnsi="Calibri" w:cs="Calibri"/>
+                  </w:rPr>
+                </w:pPr>
+                <w:r>
+                  <w:rPr>
+                    <w:rFonts w:ascii="Calibri" w:eastAsia="Calibri" w:hAnsi="Calibri" w:cs="Calibri"/>
+                  </w:rPr>
+                  <w:t>El jefe del centro selecciona el periodo y “Hardware” y presiona “Aceptar” (Ver FA 3”)</w:t>
+                </w:r>
+              </w:p>
+              <w:p>
+                <w:pPr>
+                  <w:numPr>
+                    <w:ilvl w:val="0"/>
+                    <w:numId w:val="2"/>
+                  </w:numPr>
+                  <w:contextualSpacing/>
+                  <w:rPr>
+                    <w:rFonts w:ascii="Calibri" w:eastAsia="Calibri" w:hAnsi="Calibri" w:cs="Calibri"/>
+                  </w:rPr>
+                </w:pPr>
+                <w:r>
+                  <w:rPr>
+                    <w:rFonts w:ascii="Calibri" w:eastAsia="Calibri" w:hAnsi="Calibri" w:cs="Calibri"/>
+                  </w:rPr>
+                  <w:t>El sistema toma los datos de la base de datos de DICTAMEN</w:t>
+                </w:r>
+                <w:r>
+                  <w:rPr>
+                    <w:rFonts w:ascii="Calibri" w:eastAsia="Calibri" w:hAnsi="Calibri" w:cs="Calibri"/>
+                  </w:rPr>
+                  <w:t xml:space="preserve"> (EX1).</w:t>
+                </w:r>
+              </w:p>
+              <w:p>
+                <w:pPr>
+                  <w:numPr>
+                    <w:ilvl w:val="0"/>
+                    <w:numId w:val="2"/>
+                  </w:numPr>
+                  <w:contextualSpacing/>
+                  <w:rPr>
+                    <w:rFonts w:ascii="Calibri" w:eastAsia="Calibri" w:hAnsi="Calibri" w:cs="Calibri"/>
+                  </w:rPr>
+                </w:pPr>
+                <w:r>
+                  <w:rPr>
+                    <w:rFonts w:ascii="Calibri" w:eastAsia="Calibri" w:hAnsi="Calibri" w:cs="Calibri"/>
+                  </w:rPr>
+                  <w:t>El sistema muestra una pantalla con los datos obtenidos y el botón de “Generar PDF” y “Cancelar”.</w:t>
+                </w:r>
+              </w:p>
+              <w:p>
+                <w:pPr>
+                  <w:numPr>
+                    <w:ilvl w:val="0"/>
+                    <w:numId w:val="2"/>
+                  </w:numPr>
+                  <w:contextualSpacing/>
+                  <w:rPr>
+                    <w:rFonts w:ascii="Calibri" w:eastAsia="Calibri" w:hAnsi="Calibri" w:cs="Calibri"/>
+                  </w:rPr>
+                </w:pPr>
+                <w:r>
+                  <w:rPr>
+                    <w:rFonts w:ascii="Calibri" w:eastAsia="Calibri" w:hAnsi="Calibri" w:cs="Calibri"/>
+                  </w:rPr>
+                  <w:t>El jefe del centro de cómputo selecciona generar PDF, si no (Ver FA 4).</w:t>
+                </w:r>
+              </w:p>
+              <w:p>
+                <w:pPr>
+                  <w:numPr>
+                    <w:ilvl w:val="0"/>
+                    <w:numId w:val="2"/>
+                  </w:numPr>
+                  <w:contextualSpacing/>
+                  <w:rPr>
+                    <w:rFonts w:ascii="Calibri" w:eastAsia="Calibri" w:hAnsi="Calibri" w:cs="Calibri"/>
+                  </w:rPr>
+                </w:pPr>
+                <w:r>
+                  <w:rPr>
+                    <w:rFonts w:ascii="Calibri" w:eastAsia="Calibri" w:hAnsi="Calibri" w:cs="Calibri"/>
+                  </w:rPr>
+                  <w:t>El sistema muestra un mensaje “PDF generado con éxito” y regresa al menú principal de generar reportes.</w:t>
+                </w:r>
+              </w:p>
+              <w:p>
+                <w:pPr>
+                  <w:rPr>
+                    <w:lang w:val="es-ES"/>
+                  </w:rPr>
+                </w:pPr>
               </w:p>
             </w:tc>
           </w:sdtContent>
@@ -11567,35 +11849,511 @@
             </w:tcBorders>
             <w:hideMark/>
           </w:tcPr>
-          <w:sdt>
-            <w:sdtPr>
-              <w:rPr>
-                <w:rFonts w:cs="Arial"/>
-                <w:lang w:val="es-ES"/>
-              </w:rPr>
-              <w:id w:val="-151448386"/>
-              <w:placeholder>
-                <w:docPart w:val="0C32903D186544CC92D8074124EFF559"/>
-              </w:placeholder>
-              <w:showingPlcHdr/>
-            </w:sdtPr>
-            <w:sdtContent>
-              <w:p>
-                <w:pPr>
-                  <w:rPr>
-                    <w:rFonts w:cs="Arial"/>
-                    <w:lang w:val="es-ES"/>
-                  </w:rPr>
-                </w:pPr>
-                <w:r>
-                  <w:rPr>
-                    <w:rStyle w:val="Textodelmarcadordeposicin"/>
-                  </w:rPr>
-                  <w:t>Haga clic aquí para escribir texto.</w:t>
-                </w:r>
-              </w:p>
-            </w:sdtContent>
-          </w:sdt>
+          <w:p>
+            <w:pPr>
+              <w:rPr>
+                <w:rFonts w:ascii="Calibri" w:eastAsia="Calibri" w:hAnsi="Calibri" w:cs="Calibri"/>
+              </w:rPr>
+            </w:pPr>
+            <w:r>
+              <w:rPr>
+                <w:rFonts w:ascii="Calibri" w:eastAsia="Calibri" w:hAnsi="Calibri" w:cs="Calibri"/>
+              </w:rPr>
+              <w:t>FA-2.1 Generar reporte de inventario de hardware</w:t>
+            </w:r>
+          </w:p>
+          <w:p>
+            <w:pPr>
+              <w:numPr>
+                <w:ilvl w:val="0"/>
+                <w:numId w:val="3"/>
+              </w:numPr>
+              <w:contextualSpacing/>
+              <w:rPr>
+                <w:rFonts w:ascii="Calibri" w:eastAsia="Calibri" w:hAnsi="Calibri" w:cs="Calibri"/>
+              </w:rPr>
+            </w:pPr>
+            <w:r>
+              <w:rPr>
+                <w:rFonts w:ascii="Calibri" w:eastAsia="Calibri" w:hAnsi="Calibri" w:cs="Calibri"/>
+              </w:rPr>
+              <w:t>El jefe del centro de cómputo selecciona “Generar reporte de inventario de hardware”.</w:t>
+            </w:r>
+          </w:p>
+          <w:p>
+            <w:pPr>
+              <w:numPr>
+                <w:ilvl w:val="0"/>
+                <w:numId w:val="3"/>
+              </w:numPr>
+              <w:contextualSpacing/>
+              <w:rPr>
+                <w:rFonts w:ascii="Calibri" w:eastAsia="Calibri" w:hAnsi="Calibri" w:cs="Calibri"/>
+              </w:rPr>
+            </w:pPr>
+            <w:r>
+              <w:rPr>
+                <w:rFonts w:ascii="Calibri" w:eastAsia="Calibri" w:hAnsi="Calibri" w:cs="Calibri"/>
+              </w:rPr>
+              <w:t>El sistema muestra una pantalla con “Periodo”, “Aceptar” “Cancelar”.</w:t>
+            </w:r>
+          </w:p>
+          <w:p>
+            <w:pPr>
+              <w:numPr>
+                <w:ilvl w:val="0"/>
+                <w:numId w:val="3"/>
+              </w:numPr>
+              <w:contextualSpacing/>
+              <w:rPr>
+                <w:rFonts w:ascii="Calibri" w:eastAsia="Calibri" w:hAnsi="Calibri" w:cs="Calibri"/>
+              </w:rPr>
+            </w:pPr>
+            <w:r>
+              <w:rPr>
+                <w:rFonts w:ascii="Calibri" w:eastAsia="Calibri" w:hAnsi="Calibri" w:cs="Calibri"/>
+              </w:rPr>
+              <w:t>El jefe del centro selecciona el periodo y presiona “</w:t>
+            </w:r>
+            <w:r>
+              <w:rPr>
+                <w:rFonts w:ascii="Calibri" w:eastAsia="Calibri" w:hAnsi="Calibri" w:cs="Calibri"/>
+              </w:rPr>
+              <w:t>Aceptar”</w:t>
+            </w:r>
+            <w:r>
+              <w:rPr>
+                <w:rFonts w:ascii="Calibri" w:eastAsia="Calibri" w:hAnsi="Calibri" w:cs="Calibri"/>
+              </w:rPr>
+              <w:t>.</w:t>
+            </w:r>
+          </w:p>
+          <w:p>
+            <w:pPr>
+              <w:numPr>
+                <w:ilvl w:val="0"/>
+                <w:numId w:val="3"/>
+              </w:numPr>
+              <w:contextualSpacing/>
+              <w:rPr>
+                <w:rFonts w:ascii="Calibri" w:eastAsia="Calibri" w:hAnsi="Calibri" w:cs="Calibri"/>
+              </w:rPr>
+            </w:pPr>
+            <w:r>
+              <w:rPr>
+                <w:rFonts w:ascii="Calibri" w:eastAsia="Calibri" w:hAnsi="Calibri" w:cs="Calibri"/>
+              </w:rPr>
+              <w:t xml:space="preserve">El sistema toma los datos de la base de datos de </w:t>
+            </w:r>
+            <w:r>
+              <w:rPr>
+                <w:rFonts w:ascii="Calibri" w:eastAsia="Calibri" w:hAnsi="Calibri" w:cs="Calibri"/>
+              </w:rPr>
+              <w:t>HARDWARE</w:t>
+            </w:r>
+            <w:r>
+              <w:rPr>
+                <w:rFonts w:ascii="Calibri" w:eastAsia="Calibri" w:hAnsi="Calibri" w:cs="Calibri"/>
+              </w:rPr>
+              <w:t>.</w:t>
+            </w:r>
+          </w:p>
+          <w:p>
+            <w:pPr>
+              <w:numPr>
+                <w:ilvl w:val="0"/>
+                <w:numId w:val="3"/>
+              </w:numPr>
+              <w:contextualSpacing/>
+              <w:rPr>
+                <w:rFonts w:ascii="Calibri" w:eastAsia="Calibri" w:hAnsi="Calibri" w:cs="Calibri"/>
+              </w:rPr>
+            </w:pPr>
+            <w:r>
+              <w:rPr>
+                <w:rFonts w:ascii="Calibri" w:eastAsia="Calibri" w:hAnsi="Calibri" w:cs="Calibri"/>
+              </w:rPr>
+              <w:t>El sistema muestra una pantalla con los datos obtenidos y el botón de “Generar PDF” y “Cancelar”.</w:t>
+            </w:r>
+          </w:p>
+          <w:p>
+            <w:pPr>
+              <w:numPr>
+                <w:ilvl w:val="0"/>
+                <w:numId w:val="3"/>
+              </w:numPr>
+              <w:contextualSpacing/>
+              <w:rPr>
+                <w:rFonts w:ascii="Calibri" w:eastAsia="Calibri" w:hAnsi="Calibri" w:cs="Calibri"/>
+              </w:rPr>
+            </w:pPr>
+            <w:r>
+              <w:rPr>
+                <w:rFonts w:ascii="Calibri" w:eastAsia="Calibri" w:hAnsi="Calibri" w:cs="Calibri"/>
+              </w:rPr>
+              <w:t>El jefe del centro de cómputo selecciona gen</w:t>
+            </w:r>
+            <w:r>
+              <w:rPr>
+                <w:rFonts w:ascii="Calibri" w:eastAsia="Calibri" w:hAnsi="Calibri" w:cs="Calibri"/>
+              </w:rPr>
+              <w:t>erar PDF, si no</w:t>
+            </w:r>
+            <w:r>
+              <w:rPr>
+                <w:rFonts w:ascii="Calibri" w:eastAsia="Calibri" w:hAnsi="Calibri" w:cs="Calibri"/>
+              </w:rPr>
+              <w:t>.</w:t>
+            </w:r>
+          </w:p>
+          <w:p>
+            <w:pPr>
+              <w:numPr>
+                <w:ilvl w:val="0"/>
+                <w:numId w:val="3"/>
+              </w:numPr>
+              <w:contextualSpacing/>
+              <w:rPr>
+                <w:rFonts w:ascii="Calibri" w:eastAsia="Calibri" w:hAnsi="Calibri" w:cs="Calibri"/>
+              </w:rPr>
+            </w:pPr>
+            <w:r>
+              <w:rPr>
+                <w:rFonts w:ascii="Calibri" w:eastAsia="Calibri" w:hAnsi="Calibri" w:cs="Calibri"/>
+              </w:rPr>
+              <w:t>El sistema muestra un mensaje “PDF generado con éxito” y regresa al menú principal de generar reportes.</w:t>
+            </w:r>
+          </w:p>
+          <w:p>
+            <w:pPr>
+              <w:ind w:left="360"/>
+              <w:rPr>
+                <w:rFonts w:ascii="Calibri" w:eastAsia="Calibri" w:hAnsi="Calibri" w:cs="Calibri"/>
+              </w:rPr>
+            </w:pPr>
+          </w:p>
+          <w:p>
+            <w:pPr>
+              <w:rPr>
+                <w:rFonts w:ascii="Calibri" w:eastAsia="Calibri" w:hAnsi="Calibri" w:cs="Calibri"/>
+              </w:rPr>
+            </w:pPr>
+            <w:r>
+              <w:rPr>
+                <w:rFonts w:ascii="Calibri" w:eastAsia="Calibri" w:hAnsi="Calibri" w:cs="Calibri"/>
+              </w:rPr>
+              <w:t>FA-2.2 Generar reporte de inventario de software</w:t>
+            </w:r>
+          </w:p>
+          <w:p>
+            <w:pPr>
+              <w:pStyle w:val="Prrafodelista"/>
+              <w:numPr>
+                <w:ilvl w:val="0"/>
+                <w:numId w:val="4"/>
+              </w:numPr>
+              <w:spacing w:after="200" w:line="276" w:lineRule="auto"/>
+              <w:rPr>
+                <w:rFonts w:ascii="Calibri" w:eastAsia="Calibri" w:hAnsi="Calibri" w:cs="Calibri"/>
+              </w:rPr>
+            </w:pPr>
+            <w:r>
+              <w:rPr>
+                <w:rFonts w:ascii="Calibri" w:eastAsia="Calibri" w:hAnsi="Calibri" w:cs="Calibri"/>
+              </w:rPr>
+              <w:t xml:space="preserve">El jefe del centro de cómputo selecciona “Generar reporte de inventario de </w:t>
+            </w:r>
+            <w:r>
+              <w:rPr>
+                <w:rFonts w:ascii="Calibri" w:eastAsia="Calibri" w:hAnsi="Calibri" w:cs="Calibri"/>
+              </w:rPr>
+              <w:t>software</w:t>
+            </w:r>
+            <w:r>
+              <w:rPr>
+                <w:rFonts w:ascii="Calibri" w:eastAsia="Calibri" w:hAnsi="Calibri" w:cs="Calibri"/>
+              </w:rPr>
+              <w:t>”.</w:t>
+            </w:r>
+          </w:p>
+          <w:p>
+            <w:pPr>
+              <w:pStyle w:val="Prrafodelista"/>
+              <w:numPr>
+                <w:ilvl w:val="0"/>
+                <w:numId w:val="4"/>
+              </w:numPr>
+              <w:spacing w:after="200" w:line="276" w:lineRule="auto"/>
+              <w:rPr>
+                <w:rFonts w:ascii="Calibri" w:eastAsia="Calibri" w:hAnsi="Calibri" w:cs="Calibri"/>
+              </w:rPr>
+            </w:pPr>
+            <w:r>
+              <w:rPr>
+                <w:rFonts w:ascii="Calibri" w:eastAsia="Calibri" w:hAnsi="Calibri" w:cs="Calibri"/>
+              </w:rPr>
+              <w:t xml:space="preserve">El sistema </w:t>
+            </w:r>
+            <w:r>
+              <w:rPr>
+                <w:rFonts w:ascii="Calibri" w:eastAsia="Calibri" w:hAnsi="Calibri" w:cs="Calibri"/>
+              </w:rPr>
+              <w:t>habilito la opción de “Hardware”.</w:t>
+            </w:r>
+          </w:p>
+          <w:p>
+            <w:pPr>
+              <w:pStyle w:val="Prrafodelista"/>
+              <w:numPr>
+                <w:ilvl w:val="0"/>
+                <w:numId w:val="4"/>
+              </w:numPr>
+              <w:spacing w:after="200" w:line="276" w:lineRule="auto"/>
+              <w:rPr>
+                <w:rFonts w:ascii="Calibri" w:eastAsia="Calibri" w:hAnsi="Calibri" w:cs="Calibri"/>
+              </w:rPr>
+            </w:pPr>
+            <w:r>
+              <w:rPr>
+                <w:rFonts w:ascii="Calibri" w:eastAsia="Calibri" w:hAnsi="Calibri" w:cs="Calibri"/>
+              </w:rPr>
+              <w:t>El jefe del centro selecciona e</w:t>
+            </w:r>
+            <w:r>
+              <w:rPr>
+                <w:rFonts w:ascii="Calibri" w:eastAsia="Calibri" w:hAnsi="Calibri" w:cs="Calibri"/>
+              </w:rPr>
+              <w:t>l periodo y presiona “Aceptar”.</w:t>
+            </w:r>
+          </w:p>
+          <w:p>
+            <w:pPr>
+              <w:pStyle w:val="Prrafodelista"/>
+              <w:numPr>
+                <w:ilvl w:val="0"/>
+                <w:numId w:val="4"/>
+              </w:numPr>
+              <w:spacing w:after="200" w:line="276" w:lineRule="auto"/>
+              <w:rPr>
+                <w:rFonts w:ascii="Calibri" w:eastAsia="Calibri" w:hAnsi="Calibri" w:cs="Calibri"/>
+              </w:rPr>
+            </w:pPr>
+            <w:r>
+              <w:rPr>
+                <w:rFonts w:ascii="Calibri" w:eastAsia="Calibri" w:hAnsi="Calibri" w:cs="Calibri"/>
+              </w:rPr>
+              <w:t xml:space="preserve">El sistema toma los datos de la base de datos de </w:t>
+            </w:r>
+            <w:r>
+              <w:rPr>
+                <w:rFonts w:ascii="Calibri" w:eastAsia="Calibri" w:hAnsi="Calibri" w:cs="Calibri"/>
+              </w:rPr>
+              <w:t>SOFTWARE.</w:t>
+            </w:r>
+          </w:p>
+          <w:p>
+            <w:pPr>
+              <w:pStyle w:val="Prrafodelista"/>
+              <w:numPr>
+                <w:ilvl w:val="0"/>
+                <w:numId w:val="4"/>
+              </w:numPr>
+              <w:spacing w:after="200" w:line="276" w:lineRule="auto"/>
+              <w:rPr>
+                <w:rFonts w:ascii="Calibri" w:eastAsia="Calibri" w:hAnsi="Calibri" w:cs="Calibri"/>
+              </w:rPr>
+            </w:pPr>
+            <w:r>
+              <w:rPr>
+                <w:rFonts w:ascii="Calibri" w:eastAsia="Calibri" w:hAnsi="Calibri" w:cs="Calibri"/>
+              </w:rPr>
+              <w:t>El sistema muestra una pantalla con los datos obtenidos y el botón de “Generar PDF” y “Cancelar”.</w:t>
+            </w:r>
+          </w:p>
+          <w:p>
+            <w:pPr>
+              <w:pStyle w:val="Prrafodelista"/>
+              <w:numPr>
+                <w:ilvl w:val="0"/>
+                <w:numId w:val="4"/>
+              </w:numPr>
+              <w:spacing w:after="200" w:line="276" w:lineRule="auto"/>
+              <w:rPr>
+                <w:rFonts w:ascii="Calibri" w:eastAsia="Calibri" w:hAnsi="Calibri" w:cs="Calibri"/>
+              </w:rPr>
+            </w:pPr>
+            <w:r>
+              <w:rPr>
+                <w:rFonts w:ascii="Calibri" w:eastAsia="Calibri" w:hAnsi="Calibri" w:cs="Calibri"/>
+              </w:rPr>
+              <w:t>El jefe del centro de cómput</w:t>
+            </w:r>
+            <w:r>
+              <w:rPr>
+                <w:rFonts w:ascii="Calibri" w:eastAsia="Calibri" w:hAnsi="Calibri" w:cs="Calibri"/>
+              </w:rPr>
+              <w:t>o selecciona generar PDF.</w:t>
+            </w:r>
+          </w:p>
+          <w:p>
+            <w:pPr>
+              <w:pStyle w:val="Prrafodelista"/>
+              <w:numPr>
+                <w:ilvl w:val="0"/>
+                <w:numId w:val="4"/>
+              </w:numPr>
+              <w:spacing w:after="200" w:line="276" w:lineRule="auto"/>
+              <w:rPr>
+                <w:rFonts w:ascii="Calibri" w:eastAsia="Calibri" w:hAnsi="Calibri" w:cs="Calibri"/>
+              </w:rPr>
+            </w:pPr>
+            <w:r>
+              <w:rPr>
+                <w:rFonts w:ascii="Calibri" w:eastAsia="Calibri" w:hAnsi="Calibri" w:cs="Calibri"/>
+              </w:rPr>
+              <w:t>El sistema muestra un mensaje “PDF generado con éxito” y regresa al menú principal de generar reportes.</w:t>
+            </w:r>
+          </w:p>
+          <w:p>
+            <w:pPr>
+              <w:rPr>
+                <w:rFonts w:ascii="Calibri" w:eastAsia="Calibri" w:hAnsi="Calibri" w:cs="Calibri"/>
+              </w:rPr>
+            </w:pPr>
+            <w:r>
+              <w:rPr>
+                <w:rFonts w:ascii="Calibri" w:eastAsia="Calibri" w:hAnsi="Calibri" w:cs="Calibri"/>
+              </w:rPr>
+              <w:t>FA 3. Hay campos sin llenar.</w:t>
+            </w:r>
+          </w:p>
+          <w:p>
+            <w:pPr>
+              <w:pStyle w:val="Prrafodelista"/>
+              <w:numPr>
+                <w:ilvl w:val="0"/>
+                <w:numId w:val="5"/>
+              </w:numPr>
+              <w:spacing w:after="200" w:line="276" w:lineRule="auto"/>
+              <w:rPr>
+                <w:rFonts w:ascii="Calibri" w:eastAsia="Calibri" w:hAnsi="Calibri" w:cs="Calibri"/>
+              </w:rPr>
+            </w:pPr>
+            <w:r>
+              <w:rPr>
+                <w:rFonts w:ascii="Calibri" w:eastAsia="Calibri" w:hAnsi="Calibri" w:cs="Calibri"/>
+              </w:rPr>
+              <w:t>El sistema remarca los campos que se encuentran vacíos.</w:t>
+            </w:r>
+          </w:p>
+          <w:p>
+            <w:pPr>
+              <w:pStyle w:val="Prrafodelista"/>
+              <w:numPr>
+                <w:ilvl w:val="0"/>
+                <w:numId w:val="5"/>
+              </w:numPr>
+              <w:spacing w:after="200" w:line="276" w:lineRule="auto"/>
+              <w:rPr>
+                <w:rFonts w:ascii="Calibri" w:eastAsia="Calibri" w:hAnsi="Calibri" w:cs="Calibri"/>
+              </w:rPr>
+            </w:pPr>
+            <w:r>
+              <w:rPr>
+                <w:rFonts w:ascii="Calibri" w:eastAsia="Calibri" w:hAnsi="Calibri" w:cs="Calibri"/>
+              </w:rPr>
+              <w:t xml:space="preserve">El sistema deshabilita la opción </w:t>
+            </w:r>
+            <w:r>
+              <w:rPr>
+                <w:rFonts w:ascii="Calibri" w:eastAsia="Calibri" w:hAnsi="Calibri" w:cs="Calibri"/>
+              </w:rPr>
+              <w:t>“Aceptar”</w:t>
+            </w:r>
+            <w:r>
+              <w:rPr>
+                <w:rFonts w:ascii="Calibri" w:eastAsia="Calibri" w:hAnsi="Calibri" w:cs="Calibri"/>
+              </w:rPr>
+              <w:t>.</w:t>
+            </w:r>
+          </w:p>
+          <w:p>
+            <w:pPr>
+              <w:pStyle w:val="Prrafodelista"/>
+              <w:numPr>
+                <w:ilvl w:val="0"/>
+                <w:numId w:val="5"/>
+              </w:numPr>
+              <w:spacing w:after="200" w:line="276" w:lineRule="auto"/>
+              <w:rPr>
+                <w:rFonts w:ascii="Calibri" w:eastAsia="Calibri" w:hAnsi="Calibri" w:cs="Calibri"/>
+              </w:rPr>
+            </w:pPr>
+            <w:r>
+              <w:rPr>
+                <w:rFonts w:ascii="Calibri" w:eastAsia="Calibri" w:hAnsi="Calibri" w:cs="Calibri"/>
+              </w:rPr>
+              <w:t>Regresa al punto de origen del flujo alterno.</w:t>
+            </w:r>
+          </w:p>
+          <w:p>
+            <w:pPr>
+              <w:rPr>
+                <w:rFonts w:ascii="Calibri" w:eastAsia="Calibri" w:hAnsi="Calibri" w:cs="Calibri"/>
+              </w:rPr>
+            </w:pPr>
+            <w:r>
+              <w:rPr>
+                <w:rFonts w:ascii="Calibri" w:eastAsia="Calibri" w:hAnsi="Calibri" w:cs="Calibri"/>
+              </w:rPr>
+              <w:t>FA 4</w:t>
+            </w:r>
+            <w:r>
+              <w:rPr>
+                <w:rFonts w:ascii="Calibri" w:eastAsia="Calibri" w:hAnsi="Calibri" w:cs="Calibri"/>
+              </w:rPr>
+              <w:t xml:space="preserve"> Seleccionar botón de cancelar</w:t>
+            </w:r>
+          </w:p>
+          <w:p>
+            <w:pPr>
+              <w:pStyle w:val="Prrafodelista"/>
+              <w:numPr>
+                <w:ilvl w:val="0"/>
+                <w:numId w:val="7"/>
+              </w:numPr>
+              <w:spacing w:after="200" w:line="276" w:lineRule="auto"/>
+              <w:rPr>
+                <w:rFonts w:ascii="Calibri" w:eastAsia="Calibri" w:hAnsi="Calibri" w:cs="Calibri"/>
+              </w:rPr>
+            </w:pPr>
+            <w:r>
+              <w:rPr>
+                <w:rFonts w:ascii="Calibri" w:eastAsia="Calibri" w:hAnsi="Calibri" w:cs="Calibri"/>
+              </w:rPr>
+              <w:t>El jefe del centro de cómputo selecciona “Cancelar”</w:t>
+            </w:r>
+          </w:p>
+          <w:p>
+            <w:pPr>
+              <w:pStyle w:val="Prrafodelista"/>
+              <w:numPr>
+                <w:ilvl w:val="0"/>
+                <w:numId w:val="7"/>
+              </w:numPr>
+              <w:spacing w:after="200" w:line="276" w:lineRule="auto"/>
+              <w:rPr>
+                <w:rFonts w:asciiTheme="majorHAnsi" w:hAnsiTheme="majorHAnsi" w:cstheme="majorHAnsi"/>
+                <w:lang w:val="es-ES"/>
+              </w:rPr>
+            </w:pPr>
+            <w:r>
+              <w:rPr>
+                <w:rFonts w:ascii="Calibri" w:eastAsia="Calibri" w:hAnsi="Calibri" w:cs="Calibri"/>
+              </w:rPr>
+              <w:t>El sistema regresa a la pantalla del flujo donde se originó.</w:t>
+            </w:r>
+          </w:p>
         </w:tc>
       </w:tr>
       <w:tr>
@@ -11635,9 +12393,10 @@
           <w:sdtPr>
             <w:id w:val="-48771120"/>
             <w:placeholder>
-              <w:docPart w:val="0C32903D186544CC92D8074124EFF559"/>
+              <w:docPart w:val="2B630B1F7BB449AC8EBD62E152CF4AEF"/>
             </w:placeholder>
           </w:sdtPr>
+          <w:sdtEndPr/>
           <w:sdtContent>
             <w:tc>
               <w:tcPr>
@@ -11656,10 +12415,7 @@
                   </w:rPr>
                 </w:pPr>
                 <w:r>
-                  <w:t>EX1.-</w:t>
-                </w:r>
-                <w:r>
-                  <w:t>No hay conexión a la base de datos de INVENTARIO</w:t>
+                  <w:t>EX1.-No hay conexión a la base de datos de INVENTARIO</w:t>
                 </w:r>
               </w:p>
             </w:tc>
@@ -11727,9 +12483,10 @@
               </w:rPr>
               <w:id w:val="-895823385"/>
               <w:placeholder>
-                <w:docPart w:val="0C32903D186544CC92D8074124EFF559"/>
+                <w:docPart w:val="2B630B1F7BB449AC8EBD62E152CF4AEF"/>
               </w:placeholder>
             </w:sdtPr>
+            <w:sdtEndPr/>
             <w:sdtContent>
               <w:p>
                 <w:pPr>
@@ -11791,9 +12548,11 @@
             </w:rPr>
             <w:id w:val="-426500463"/>
             <w:placeholder>
-              <w:docPart w:val="0C32903D186544CC92D8074124EFF559"/>
+              <w:docPart w:val="2B630B1F7BB449AC8EBD62E152CF4AEF"/>
             </w:placeholder>
+            <w:showingPlcHdr/>
           </w:sdtPr>
+          <w:sdtEndPr/>
           <w:sdtContent>
             <w:tc>
               <w:tcPr>
@@ -11814,10 +12573,9 @@
                 </w:pPr>
                 <w:r>
                   <w:rPr>
-                    <w:rFonts w:cs="Arial"/>
-                    <w:lang w:val="es-ES"/>
-                  </w:rPr>
-                  <w:t>Datos de “inventario de equipo de centro de cómputo”</w:t>
+                    <w:rStyle w:val="Textodelmarcadordeposicin"/>
+                  </w:rPr>
+                  <w:t>Haga clic aquí para escribir texto.</w:t>
                 </w:r>
               </w:p>
             </w:tc>
@@ -11865,9 +12623,10 @@
             </w:rPr>
             <w:id w:val="-518013787"/>
             <w:placeholder>
-              <w:docPart w:val="0C32903D186544CC92D8074124EFF559"/>
+              <w:docPart w:val="2B630B1F7BB449AC8EBD62E152CF4AEF"/>
             </w:placeholder>
           </w:sdtPr>
+          <w:sdtEndPr/>
           <w:sdtContent>
             <w:tc>
               <w:tcPr>
@@ -11888,17 +12647,9 @@
                 </w:pPr>
                 <w:r>
                   <w:rPr>
-                    <w:rFonts w:cs="Arial"/>
-                    <w:lang w:val="es-ES"/>
-                  </w:rPr>
-                  <w:t xml:space="preserve">Archivo PDF </w:t>
-                </w:r>
-                <w:r>
-                  <w:rPr>
-                    <w:rFonts w:cs="Arial"/>
-                    <w:lang w:val="es-ES"/>
-                  </w:rPr>
-                  <w:t xml:space="preserve"> </w:t>
+                    <w:rFonts w:ascii="Calibri" w:eastAsia="Calibri" w:hAnsi="Calibri" w:cs="Calibri"/>
+                  </w:rPr>
+                  <w:t>Un nuevo REPORTE de inventario de HARDWARE, SOFTWARE y mantenimiento.</w:t>
                 </w:r>
               </w:p>
             </w:tc>
@@ -11946,9 +12697,10 @@
             </w:rPr>
             <w:id w:val="1752461543"/>
             <w:placeholder>
-              <w:docPart w:val="0C32903D186544CC92D8074124EFF559"/>
+              <w:docPart w:val="2B630B1F7BB449AC8EBD62E152CF4AEF"/>
             </w:placeholder>
           </w:sdtPr>
+          <w:sdtEndPr/>
           <w:sdtContent>
             <w:tc>
               <w:tcPr>
@@ -12021,9 +12773,10 @@
             </w:rPr>
             <w:id w:val="-1671166684"/>
             <w:placeholder>
-              <w:docPart w:val="0C32903D186544CC92D8074124EFF559"/>
+              <w:docPart w:val="2B630B1F7BB449AC8EBD62E152CF4AEF"/>
             </w:placeholder>
           </w:sdtPr>
+          <w:sdtEndPr/>
           <w:sdtContent>
             <w:tc>
               <w:tcPr>
@@ -12095,12 +12848,13 @@
             </w:rPr>
             <w:id w:val="2136287533"/>
             <w:placeholder>
-              <w:docPart w:val="BEAA980C38AA4E3EBA9DB7E4A9A92F24"/>
+              <w:docPart w:val="2B72574BD5EA4EF1A1F68540B1FF0F9E"/>
             </w:placeholder>
             <w:comboBox>
               <w:listItem w:value="Elija un elemento."/>
             </w:comboBox>
           </w:sdtPr>
+          <w:sdtEndPr/>
           <w:sdtContent>
             <w:tc>
               <w:tcPr>
@@ -12133,6 +12887,22 @@
         </w:sdt>
       </w:tr>
     </w:tbl>
+    <w:p/>
+    <w:p/>
+    <w:p/>
+    <w:p/>
+    <w:p/>
+    <w:p/>
+    <w:p/>
+    <w:p/>
+    <w:p/>
+    <w:p/>
+    <w:p/>
+    <w:p/>
+    <w:p/>
+    <w:p/>
+    <w:p/>
+    <w:p/>
     <w:p/>
     <w:p/>
     <w:tbl>
@@ -12207,6 +12977,7 @@
                 <w:docPart w:val="C37222B2B43E4F508A6F1E72AECE7067"/>
               </w:placeholder>
             </w:sdtPr>
+            <w:sdtEndPr/>
             <w:sdtContent>
               <w:p>
                 <w:pPr>
@@ -12281,6 +13052,7 @@
                 <w:docPart w:val="C37222B2B43E4F508A6F1E72AECE7067"/>
               </w:placeholder>
             </w:sdtPr>
+            <w:sdtEndPr/>
             <w:sdtContent>
               <w:p>
                 <w:pPr>
@@ -12436,6 +13208,7 @@
               <w:calendar w:val="gregorian"/>
             </w:date>
           </w:sdtPr>
+          <w:sdtEndPr/>
           <w:sdtContent>
             <w:tc>
               <w:tcPr>
@@ -12514,6 +13287,7 @@
               <w:calendar w:val="gregorian"/>
             </w:date>
           </w:sdtPr>
+          <w:sdtEndPr/>
           <w:sdtContent>
             <w:tc>
               <w:tcPr>
@@ -12587,6 +13361,7 @@
               <w:docPart w:val="C37222B2B43E4F508A6F1E72AECE7067"/>
             </w:placeholder>
           </w:sdtPr>
+          <w:sdtEndPr/>
           <w:sdtContent>
             <w:tc>
               <w:tcPr>
@@ -12671,6 +13446,7 @@
                 <w:docPart w:val="C37222B2B43E4F508A6F1E72AECE7067"/>
               </w:placeholder>
             </w:sdtPr>
+            <w:sdtEndPr/>
             <w:sdtContent>
               <w:p>
                 <w:pPr>
@@ -12745,6 +13521,7 @@
                 <w:docPart w:val="C37222B2B43E4F508A6F1E72AECE7067"/>
               </w:placeholder>
             </w:sdtPr>
+            <w:sdtEndPr/>
             <w:sdtContent>
               <w:sdt>
                 <w:sdtPr>
@@ -12757,6 +13534,7 @@
                     <w:docPart w:val="C37222B2B43E4F508A6F1E72AECE7067"/>
                   </w:placeholder>
                 </w:sdtPr>
+                <w:sdtEndPr/>
                 <w:sdtContent>
                   <w:p>
                     <w:pPr>
@@ -12822,6 +13600,7 @@
               <w:docPart w:val="C37222B2B43E4F508A6F1E72AECE7067"/>
             </w:placeholder>
           </w:sdtPr>
+          <w:sdtEndPr/>
           <w:sdtContent>
             <w:tc>
               <w:tcPr>
@@ -12964,6 +13743,7 @@
                 <w:docPart w:val="C37222B2B43E4F508A6F1E72AECE7067"/>
               </w:placeholder>
             </w:sdtPr>
+            <w:sdtEndPr/>
             <w:sdtContent>
               <w:p>
                 <w:pPr>
@@ -13118,6 +13898,7 @@
               <w:docPart w:val="C37222B2B43E4F508A6F1E72AECE7067"/>
             </w:placeholder>
           </w:sdtPr>
+          <w:sdtEndPr/>
           <w:sdtContent>
             <w:tc>
               <w:tcPr>
@@ -13210,6 +13991,7 @@
                 <w:docPart w:val="C37222B2B43E4F508A6F1E72AECE7067"/>
               </w:placeholder>
             </w:sdtPr>
+            <w:sdtEndPr/>
             <w:sdtContent>
               <w:p>
                 <w:pPr>
@@ -13274,6 +14056,7 @@
               <w:docPart w:val="C37222B2B43E4F508A6F1E72AECE7067"/>
             </w:placeholder>
           </w:sdtPr>
+          <w:sdtEndPr/>
           <w:sdtContent>
             <w:tc>
               <w:tcPr>
@@ -13348,6 +14131,7 @@
               <w:docPart w:val="C37222B2B43E4F508A6F1E72AECE7067"/>
             </w:placeholder>
           </w:sdtPr>
+          <w:sdtEndPr/>
           <w:sdtContent>
             <w:tc>
               <w:tcPr>
@@ -13422,6 +14206,7 @@
               <w:docPart w:val="C37222B2B43E4F508A6F1E72AECE7067"/>
             </w:placeholder>
           </w:sdtPr>
+          <w:sdtEndPr/>
           <w:sdtContent>
             <w:tc>
               <w:tcPr>
@@ -13497,6 +14282,7 @@
               <w:docPart w:val="C37222B2B43E4F508A6F1E72AECE7067"/>
             </w:placeholder>
           </w:sdtPr>
+          <w:sdtEndPr/>
           <w:sdtContent>
             <w:tc>
               <w:tcPr>
@@ -13574,6 +14360,7 @@
               <w:listItem w:value="Elija un elemento."/>
             </w:comboBox>
           </w:sdtPr>
+          <w:sdtEndPr/>
           <w:sdtContent>
             <w:tc>
               <w:tcPr>
@@ -13694,6 +14481,7 @@
                 <w:docPart w:val="3D59B48D693E44909CA742A07932ED43"/>
               </w:placeholder>
             </w:sdtPr>
+            <w:sdtEndPr/>
             <w:sdtContent>
               <w:p>
                 <w:pPr>
@@ -14007,6 +14795,7 @@
               <w:docPart w:val="3D59B48D693E44909CA742A07932ED43"/>
             </w:placeholder>
           </w:sdtPr>
+          <w:sdtEndPr/>
           <w:sdtContent>
             <w:tc>
               <w:tcPr>
@@ -15098,6 +15887,205 @@
 <file path=word/numbering.xml><?xml version="1.0" encoding="utf-8"?>
 <w:numbering xmlns:wpc="http://schemas.microsoft.com/office/word/2010/wordprocessingCanvas" xmlns:cx="http://schemas.microsoft.com/office/drawing/2014/chartex" xmlns:mc="http://schemas.openxmlformats.org/markup-compatibility/2006" xmlns:o="urn:schemas-microsoft-com:office:office" xmlns:r="http://schemas.openxmlformats.org/officeDocument/2006/relationships" xmlns:m="http://schemas.openxmlformats.org/officeDocument/2006/math" xmlns:v="urn:schemas-microsoft-com:vml" xmlns:wp14="http://schemas.microsoft.com/office/word/2010/wordprocessingDrawing" xmlns:wp="http://schemas.openxmlformats.org/drawingml/2006/wordprocessingDrawing" xmlns:w10="urn:schemas-microsoft-com:office:word" xmlns:w="http://schemas.openxmlformats.org/wordprocessingml/2006/main" xmlns:w14="http://schemas.microsoft.com/office/word/2010/wordml" xmlns:w15="http://schemas.microsoft.com/office/word/2012/wordml" xmlns:w16se="http://schemas.microsoft.com/office/word/2015/wordml/symex" xmlns:wpg="http://schemas.microsoft.com/office/word/2010/wordprocessingGroup" xmlns:wpi="http://schemas.microsoft.com/office/word/2010/wordprocessingInk" xmlns:wne="http://schemas.microsoft.com/office/word/2006/wordml" xmlns:wps="http://schemas.microsoft.com/office/word/2010/wordprocessingShape" mc:Ignorable="w14 w15 w16se wp14">
   <w:abstractNum w:abstractNumId="0" w15:restartNumberingAfterBreak="0">
+    <w:nsid w:val="02CC7CEB"/>
+    <w:multiLevelType w:val="hybridMultilevel"/>
+    <w:tmpl w:val="13A26CE4"/>
+    <w:lvl w:ilvl="0" w:tplc="080A000F">
+      <w:start w:val="1"/>
+      <w:numFmt w:val="decimal"/>
+      <w:lvlText w:val="%1."/>
+      <w:lvlJc w:val="left"/>
+      <w:pPr>
+        <w:ind w:left="720" w:hanging="360"/>
+      </w:pPr>
+    </w:lvl>
+    <w:lvl w:ilvl="1" w:tplc="080A0019" w:tentative="1">
+      <w:start w:val="1"/>
+      <w:numFmt w:val="lowerLetter"/>
+      <w:lvlText w:val="%2."/>
+      <w:lvlJc w:val="left"/>
+      <w:pPr>
+        <w:ind w:left="1440" w:hanging="360"/>
+      </w:pPr>
+    </w:lvl>
+    <w:lvl w:ilvl="2" w:tplc="080A001B" w:tentative="1">
+      <w:start w:val="1"/>
+      <w:numFmt w:val="lowerRoman"/>
+      <w:lvlText w:val="%3."/>
+      <w:lvlJc w:val="right"/>
+      <w:pPr>
+        <w:ind w:left="2160" w:hanging="180"/>
+      </w:pPr>
+    </w:lvl>
+    <w:lvl w:ilvl="3" w:tplc="080A000F" w:tentative="1">
+      <w:start w:val="1"/>
+      <w:numFmt w:val="decimal"/>
+      <w:lvlText w:val="%4."/>
+      <w:lvlJc w:val="left"/>
+      <w:pPr>
+        <w:ind w:left="2880" w:hanging="360"/>
+      </w:pPr>
+    </w:lvl>
+    <w:lvl w:ilvl="4" w:tplc="080A0019" w:tentative="1">
+      <w:start w:val="1"/>
+      <w:numFmt w:val="lowerLetter"/>
+      <w:lvlText w:val="%5."/>
+      <w:lvlJc w:val="left"/>
+      <w:pPr>
+        <w:ind w:left="3600" w:hanging="360"/>
+      </w:pPr>
+    </w:lvl>
+    <w:lvl w:ilvl="5" w:tplc="080A001B" w:tentative="1">
+      <w:start w:val="1"/>
+      <w:numFmt w:val="lowerRoman"/>
+      <w:lvlText w:val="%6."/>
+      <w:lvlJc w:val="right"/>
+      <w:pPr>
+        <w:ind w:left="4320" w:hanging="180"/>
+      </w:pPr>
+    </w:lvl>
+    <w:lvl w:ilvl="6" w:tplc="080A000F" w:tentative="1">
+      <w:start w:val="1"/>
+      <w:numFmt w:val="decimal"/>
+      <w:lvlText w:val="%7."/>
+      <w:lvlJc w:val="left"/>
+      <w:pPr>
+        <w:ind w:left="5040" w:hanging="360"/>
+      </w:pPr>
+    </w:lvl>
+    <w:lvl w:ilvl="7" w:tplc="080A0019" w:tentative="1">
+      <w:start w:val="1"/>
+      <w:numFmt w:val="lowerLetter"/>
+      <w:lvlText w:val="%8."/>
+      <w:lvlJc w:val="left"/>
+      <w:pPr>
+        <w:ind w:left="5760" w:hanging="360"/>
+      </w:pPr>
+    </w:lvl>
+    <w:lvl w:ilvl="8" w:tplc="080A001B" w:tentative="1">
+      <w:start w:val="1"/>
+      <w:numFmt w:val="lowerRoman"/>
+      <w:lvlText w:val="%9."/>
+      <w:lvlJc w:val="right"/>
+      <w:pPr>
+        <w:ind w:left="6480" w:hanging="180"/>
+      </w:pPr>
+    </w:lvl>
+  </w:abstractNum>
+  <w:abstractNum w:abstractNumId="1" w15:restartNumberingAfterBreak="0">
+    <w:nsid w:val="047356F1"/>
+    <w:multiLevelType w:val="multilevel"/>
+    <w:tmpl w:val="69D69052"/>
+    <w:lvl w:ilvl="0">
+      <w:start w:val="1"/>
+      <w:numFmt w:val="decimal"/>
+      <w:lvlText w:val="%1."/>
+      <w:lvlJc w:val="left"/>
+      <w:pPr>
+        <w:ind w:left="720" w:hanging="360"/>
+      </w:pPr>
+      <w:rPr>
+        <w:u w:val="none"/>
+      </w:rPr>
+    </w:lvl>
+    <w:lvl w:ilvl="1">
+      <w:start w:val="1"/>
+      <w:numFmt w:val="lowerLetter"/>
+      <w:lvlText w:val="%2."/>
+      <w:lvlJc w:val="left"/>
+      <w:pPr>
+        <w:ind w:left="1440" w:hanging="360"/>
+      </w:pPr>
+      <w:rPr>
+        <w:u w:val="none"/>
+      </w:rPr>
+    </w:lvl>
+    <w:lvl w:ilvl="2">
+      <w:start w:val="1"/>
+      <w:numFmt w:val="lowerRoman"/>
+      <w:lvlText w:val="%3."/>
+      <w:lvlJc w:val="right"/>
+      <w:pPr>
+        <w:ind w:left="2160" w:hanging="360"/>
+      </w:pPr>
+      <w:rPr>
+        <w:u w:val="none"/>
+      </w:rPr>
+    </w:lvl>
+    <w:lvl w:ilvl="3">
+      <w:start w:val="1"/>
+      <w:numFmt w:val="decimal"/>
+      <w:lvlText w:val="%4."/>
+      <w:lvlJc w:val="left"/>
+      <w:pPr>
+        <w:ind w:left="2880" w:hanging="360"/>
+      </w:pPr>
+      <w:rPr>
+        <w:u w:val="none"/>
+      </w:rPr>
+    </w:lvl>
+    <w:lvl w:ilvl="4">
+      <w:start w:val="1"/>
+      <w:numFmt w:val="lowerLetter"/>
+      <w:lvlText w:val="%5."/>
+      <w:lvlJc w:val="left"/>
+      <w:pPr>
+        <w:ind w:left="3600" w:hanging="360"/>
+      </w:pPr>
+      <w:rPr>
+        <w:u w:val="none"/>
+      </w:rPr>
+    </w:lvl>
+    <w:lvl w:ilvl="5">
+      <w:start w:val="1"/>
+      <w:numFmt w:val="lowerRoman"/>
+      <w:lvlText w:val="%6."/>
+      <w:lvlJc w:val="right"/>
+      <w:pPr>
+        <w:ind w:left="4320" w:hanging="360"/>
+      </w:pPr>
+      <w:rPr>
+        <w:u w:val="none"/>
+      </w:rPr>
+    </w:lvl>
+    <w:lvl w:ilvl="6">
+      <w:start w:val="1"/>
+      <w:numFmt w:val="decimal"/>
+      <w:lvlText w:val="%7."/>
+      <w:lvlJc w:val="left"/>
+      <w:pPr>
+        <w:ind w:left="5040" w:hanging="360"/>
+      </w:pPr>
+      <w:rPr>
+        <w:u w:val="none"/>
+      </w:rPr>
+    </w:lvl>
+    <w:lvl w:ilvl="7">
+      <w:start w:val="1"/>
+      <w:numFmt w:val="lowerLetter"/>
+      <w:lvlText w:val="%8."/>
+      <w:lvlJc w:val="left"/>
+      <w:pPr>
+        <w:ind w:left="5760" w:hanging="360"/>
+      </w:pPr>
+      <w:rPr>
+        <w:u w:val="none"/>
+      </w:rPr>
+    </w:lvl>
+    <w:lvl w:ilvl="8">
+      <w:start w:val="1"/>
+      <w:numFmt w:val="lowerRoman"/>
+      <w:lvlText w:val="%9."/>
+      <w:lvlJc w:val="right"/>
+      <w:pPr>
+        <w:ind w:left="6480" w:hanging="360"/>
+      </w:pPr>
+      <w:rPr>
+        <w:u w:val="none"/>
+      </w:rPr>
+    </w:lvl>
+  </w:abstractNum>
+  <w:abstractNum w:abstractNumId="2" w15:restartNumberingAfterBreak="0">
     <w:nsid w:val="1E136DB4"/>
     <w:multiLevelType w:val="multilevel"/>
     <w:tmpl w:val="A58696D6"/>
@@ -15218,8 +16206,815 @@
       </w:rPr>
     </w:lvl>
   </w:abstractNum>
+  <w:abstractNum w:abstractNumId="3" w15:restartNumberingAfterBreak="0">
+    <w:nsid w:val="37FD1AE3"/>
+    <w:multiLevelType w:val="hybridMultilevel"/>
+    <w:tmpl w:val="7F22A1CC"/>
+    <w:lvl w:ilvl="0" w:tplc="080A000F">
+      <w:start w:val="1"/>
+      <w:numFmt w:val="decimal"/>
+      <w:lvlText w:val="%1."/>
+      <w:lvlJc w:val="left"/>
+      <w:pPr>
+        <w:ind w:left="720" w:hanging="360"/>
+      </w:pPr>
+    </w:lvl>
+    <w:lvl w:ilvl="1" w:tplc="080A0019" w:tentative="1">
+      <w:start w:val="1"/>
+      <w:numFmt w:val="lowerLetter"/>
+      <w:lvlText w:val="%2."/>
+      <w:lvlJc w:val="left"/>
+      <w:pPr>
+        <w:ind w:left="1440" w:hanging="360"/>
+      </w:pPr>
+    </w:lvl>
+    <w:lvl w:ilvl="2" w:tplc="080A001B" w:tentative="1">
+      <w:start w:val="1"/>
+      <w:numFmt w:val="lowerRoman"/>
+      <w:lvlText w:val="%3."/>
+      <w:lvlJc w:val="right"/>
+      <w:pPr>
+        <w:ind w:left="2160" w:hanging="180"/>
+      </w:pPr>
+    </w:lvl>
+    <w:lvl w:ilvl="3" w:tplc="080A000F" w:tentative="1">
+      <w:start w:val="1"/>
+      <w:numFmt w:val="decimal"/>
+      <w:lvlText w:val="%4."/>
+      <w:lvlJc w:val="left"/>
+      <w:pPr>
+        <w:ind w:left="2880" w:hanging="360"/>
+      </w:pPr>
+    </w:lvl>
+    <w:lvl w:ilvl="4" w:tplc="080A0019" w:tentative="1">
+      <w:start w:val="1"/>
+      <w:numFmt w:val="lowerLetter"/>
+      <w:lvlText w:val="%5."/>
+      <w:lvlJc w:val="left"/>
+      <w:pPr>
+        <w:ind w:left="3600" w:hanging="360"/>
+      </w:pPr>
+    </w:lvl>
+    <w:lvl w:ilvl="5" w:tplc="080A001B" w:tentative="1">
+      <w:start w:val="1"/>
+      <w:numFmt w:val="lowerRoman"/>
+      <w:lvlText w:val="%6."/>
+      <w:lvlJc w:val="right"/>
+      <w:pPr>
+        <w:ind w:left="4320" w:hanging="180"/>
+      </w:pPr>
+    </w:lvl>
+    <w:lvl w:ilvl="6" w:tplc="080A000F" w:tentative="1">
+      <w:start w:val="1"/>
+      <w:numFmt w:val="decimal"/>
+      <w:lvlText w:val="%7."/>
+      <w:lvlJc w:val="left"/>
+      <w:pPr>
+        <w:ind w:left="5040" w:hanging="360"/>
+      </w:pPr>
+    </w:lvl>
+    <w:lvl w:ilvl="7" w:tplc="080A0019" w:tentative="1">
+      <w:start w:val="1"/>
+      <w:numFmt w:val="lowerLetter"/>
+      <w:lvlText w:val="%8."/>
+      <w:lvlJc w:val="left"/>
+      <w:pPr>
+        <w:ind w:left="5760" w:hanging="360"/>
+      </w:pPr>
+    </w:lvl>
+    <w:lvl w:ilvl="8" w:tplc="080A001B" w:tentative="1">
+      <w:start w:val="1"/>
+      <w:numFmt w:val="lowerRoman"/>
+      <w:lvlText w:val="%9."/>
+      <w:lvlJc w:val="right"/>
+      <w:pPr>
+        <w:ind w:left="6480" w:hanging="180"/>
+      </w:pPr>
+    </w:lvl>
+  </w:abstractNum>
+  <w:abstractNum w:abstractNumId="4" w15:restartNumberingAfterBreak="0">
+    <w:nsid w:val="388872B3"/>
+    <w:multiLevelType w:val="hybridMultilevel"/>
+    <w:tmpl w:val="82A0DBA0"/>
+    <w:lvl w:ilvl="0" w:tplc="080A000F">
+      <w:start w:val="1"/>
+      <w:numFmt w:val="decimal"/>
+      <w:lvlText w:val="%1."/>
+      <w:lvlJc w:val="left"/>
+      <w:pPr>
+        <w:ind w:left="720" w:hanging="360"/>
+      </w:pPr>
+    </w:lvl>
+    <w:lvl w:ilvl="1" w:tplc="080A0019" w:tentative="1">
+      <w:start w:val="1"/>
+      <w:numFmt w:val="lowerLetter"/>
+      <w:lvlText w:val="%2."/>
+      <w:lvlJc w:val="left"/>
+      <w:pPr>
+        <w:ind w:left="1440" w:hanging="360"/>
+      </w:pPr>
+    </w:lvl>
+    <w:lvl w:ilvl="2" w:tplc="080A001B" w:tentative="1">
+      <w:start w:val="1"/>
+      <w:numFmt w:val="lowerRoman"/>
+      <w:lvlText w:val="%3."/>
+      <w:lvlJc w:val="right"/>
+      <w:pPr>
+        <w:ind w:left="2160" w:hanging="180"/>
+      </w:pPr>
+    </w:lvl>
+    <w:lvl w:ilvl="3" w:tplc="080A000F" w:tentative="1">
+      <w:start w:val="1"/>
+      <w:numFmt w:val="decimal"/>
+      <w:lvlText w:val="%4."/>
+      <w:lvlJc w:val="left"/>
+      <w:pPr>
+        <w:ind w:left="2880" w:hanging="360"/>
+      </w:pPr>
+    </w:lvl>
+    <w:lvl w:ilvl="4" w:tplc="080A0019" w:tentative="1">
+      <w:start w:val="1"/>
+      <w:numFmt w:val="lowerLetter"/>
+      <w:lvlText w:val="%5."/>
+      <w:lvlJc w:val="left"/>
+      <w:pPr>
+        <w:ind w:left="3600" w:hanging="360"/>
+      </w:pPr>
+    </w:lvl>
+    <w:lvl w:ilvl="5" w:tplc="080A001B" w:tentative="1">
+      <w:start w:val="1"/>
+      <w:numFmt w:val="lowerRoman"/>
+      <w:lvlText w:val="%6."/>
+      <w:lvlJc w:val="right"/>
+      <w:pPr>
+        <w:ind w:left="4320" w:hanging="180"/>
+      </w:pPr>
+    </w:lvl>
+    <w:lvl w:ilvl="6" w:tplc="080A000F" w:tentative="1">
+      <w:start w:val="1"/>
+      <w:numFmt w:val="decimal"/>
+      <w:lvlText w:val="%7."/>
+      <w:lvlJc w:val="left"/>
+      <w:pPr>
+        <w:ind w:left="5040" w:hanging="360"/>
+      </w:pPr>
+    </w:lvl>
+    <w:lvl w:ilvl="7" w:tplc="080A0019" w:tentative="1">
+      <w:start w:val="1"/>
+      <w:numFmt w:val="lowerLetter"/>
+      <w:lvlText w:val="%8."/>
+      <w:lvlJc w:val="left"/>
+      <w:pPr>
+        <w:ind w:left="5760" w:hanging="360"/>
+      </w:pPr>
+    </w:lvl>
+    <w:lvl w:ilvl="8" w:tplc="080A001B" w:tentative="1">
+      <w:start w:val="1"/>
+      <w:numFmt w:val="lowerRoman"/>
+      <w:lvlText w:val="%9."/>
+      <w:lvlJc w:val="right"/>
+      <w:pPr>
+        <w:ind w:left="6480" w:hanging="180"/>
+      </w:pPr>
+    </w:lvl>
+  </w:abstractNum>
+  <w:abstractNum w:abstractNumId="5" w15:restartNumberingAfterBreak="0">
+    <w:nsid w:val="3AD411DE"/>
+    <w:multiLevelType w:val="hybridMultilevel"/>
+    <w:tmpl w:val="33965034"/>
+    <w:lvl w:ilvl="0" w:tplc="080A000F">
+      <w:start w:val="1"/>
+      <w:numFmt w:val="decimal"/>
+      <w:lvlText w:val="%1."/>
+      <w:lvlJc w:val="left"/>
+      <w:pPr>
+        <w:ind w:left="765" w:hanging="360"/>
+      </w:pPr>
+    </w:lvl>
+    <w:lvl w:ilvl="1" w:tplc="080A0019" w:tentative="1">
+      <w:start w:val="1"/>
+      <w:numFmt w:val="lowerLetter"/>
+      <w:lvlText w:val="%2."/>
+      <w:lvlJc w:val="left"/>
+      <w:pPr>
+        <w:ind w:left="1485" w:hanging="360"/>
+      </w:pPr>
+    </w:lvl>
+    <w:lvl w:ilvl="2" w:tplc="080A001B" w:tentative="1">
+      <w:start w:val="1"/>
+      <w:numFmt w:val="lowerRoman"/>
+      <w:lvlText w:val="%3."/>
+      <w:lvlJc w:val="right"/>
+      <w:pPr>
+        <w:ind w:left="2205" w:hanging="180"/>
+      </w:pPr>
+    </w:lvl>
+    <w:lvl w:ilvl="3" w:tplc="080A000F" w:tentative="1">
+      <w:start w:val="1"/>
+      <w:numFmt w:val="decimal"/>
+      <w:lvlText w:val="%4."/>
+      <w:lvlJc w:val="left"/>
+      <w:pPr>
+        <w:ind w:left="2925" w:hanging="360"/>
+      </w:pPr>
+    </w:lvl>
+    <w:lvl w:ilvl="4" w:tplc="080A0019" w:tentative="1">
+      <w:start w:val="1"/>
+      <w:numFmt w:val="lowerLetter"/>
+      <w:lvlText w:val="%5."/>
+      <w:lvlJc w:val="left"/>
+      <w:pPr>
+        <w:ind w:left="3645" w:hanging="360"/>
+      </w:pPr>
+    </w:lvl>
+    <w:lvl w:ilvl="5" w:tplc="080A001B" w:tentative="1">
+      <w:start w:val="1"/>
+      <w:numFmt w:val="lowerRoman"/>
+      <w:lvlText w:val="%6."/>
+      <w:lvlJc w:val="right"/>
+      <w:pPr>
+        <w:ind w:left="4365" w:hanging="180"/>
+      </w:pPr>
+    </w:lvl>
+    <w:lvl w:ilvl="6" w:tplc="080A000F" w:tentative="1">
+      <w:start w:val="1"/>
+      <w:numFmt w:val="decimal"/>
+      <w:lvlText w:val="%7."/>
+      <w:lvlJc w:val="left"/>
+      <w:pPr>
+        <w:ind w:left="5085" w:hanging="360"/>
+      </w:pPr>
+    </w:lvl>
+    <w:lvl w:ilvl="7" w:tplc="080A0019" w:tentative="1">
+      <w:start w:val="1"/>
+      <w:numFmt w:val="lowerLetter"/>
+      <w:lvlText w:val="%8."/>
+      <w:lvlJc w:val="left"/>
+      <w:pPr>
+        <w:ind w:left="5805" w:hanging="360"/>
+      </w:pPr>
+    </w:lvl>
+    <w:lvl w:ilvl="8" w:tplc="080A001B" w:tentative="1">
+      <w:start w:val="1"/>
+      <w:numFmt w:val="lowerRoman"/>
+      <w:lvlText w:val="%9."/>
+      <w:lvlJc w:val="right"/>
+      <w:pPr>
+        <w:ind w:left="6525" w:hanging="180"/>
+      </w:pPr>
+    </w:lvl>
+  </w:abstractNum>
+  <w:abstractNum w:abstractNumId="6" w15:restartNumberingAfterBreak="0">
+    <w:nsid w:val="3F5F6B94"/>
+    <w:multiLevelType w:val="hybridMultilevel"/>
+    <w:tmpl w:val="C4187BEE"/>
+    <w:lvl w:ilvl="0" w:tplc="080A000F">
+      <w:start w:val="1"/>
+      <w:numFmt w:val="decimal"/>
+      <w:lvlText w:val="%1."/>
+      <w:lvlJc w:val="left"/>
+      <w:pPr>
+        <w:ind w:left="765" w:hanging="360"/>
+      </w:pPr>
+    </w:lvl>
+    <w:lvl w:ilvl="1" w:tplc="080A0019" w:tentative="1">
+      <w:start w:val="1"/>
+      <w:numFmt w:val="lowerLetter"/>
+      <w:lvlText w:val="%2."/>
+      <w:lvlJc w:val="left"/>
+      <w:pPr>
+        <w:ind w:left="1485" w:hanging="360"/>
+      </w:pPr>
+    </w:lvl>
+    <w:lvl w:ilvl="2" w:tplc="080A001B" w:tentative="1">
+      <w:start w:val="1"/>
+      <w:numFmt w:val="lowerRoman"/>
+      <w:lvlText w:val="%3."/>
+      <w:lvlJc w:val="right"/>
+      <w:pPr>
+        <w:ind w:left="2205" w:hanging="180"/>
+      </w:pPr>
+    </w:lvl>
+    <w:lvl w:ilvl="3" w:tplc="080A000F" w:tentative="1">
+      <w:start w:val="1"/>
+      <w:numFmt w:val="decimal"/>
+      <w:lvlText w:val="%4."/>
+      <w:lvlJc w:val="left"/>
+      <w:pPr>
+        <w:ind w:left="2925" w:hanging="360"/>
+      </w:pPr>
+    </w:lvl>
+    <w:lvl w:ilvl="4" w:tplc="080A0019" w:tentative="1">
+      <w:start w:val="1"/>
+      <w:numFmt w:val="lowerLetter"/>
+      <w:lvlText w:val="%5."/>
+      <w:lvlJc w:val="left"/>
+      <w:pPr>
+        <w:ind w:left="3645" w:hanging="360"/>
+      </w:pPr>
+    </w:lvl>
+    <w:lvl w:ilvl="5" w:tplc="080A001B" w:tentative="1">
+      <w:start w:val="1"/>
+      <w:numFmt w:val="lowerRoman"/>
+      <w:lvlText w:val="%6."/>
+      <w:lvlJc w:val="right"/>
+      <w:pPr>
+        <w:ind w:left="4365" w:hanging="180"/>
+      </w:pPr>
+    </w:lvl>
+    <w:lvl w:ilvl="6" w:tplc="080A000F" w:tentative="1">
+      <w:start w:val="1"/>
+      <w:numFmt w:val="decimal"/>
+      <w:lvlText w:val="%7."/>
+      <w:lvlJc w:val="left"/>
+      <w:pPr>
+        <w:ind w:left="5085" w:hanging="360"/>
+      </w:pPr>
+    </w:lvl>
+    <w:lvl w:ilvl="7" w:tplc="080A0019" w:tentative="1">
+      <w:start w:val="1"/>
+      <w:numFmt w:val="lowerLetter"/>
+      <w:lvlText w:val="%8."/>
+      <w:lvlJc w:val="left"/>
+      <w:pPr>
+        <w:ind w:left="5805" w:hanging="360"/>
+      </w:pPr>
+    </w:lvl>
+    <w:lvl w:ilvl="8" w:tplc="080A001B" w:tentative="1">
+      <w:start w:val="1"/>
+      <w:numFmt w:val="lowerRoman"/>
+      <w:lvlText w:val="%9."/>
+      <w:lvlJc w:val="right"/>
+      <w:pPr>
+        <w:ind w:left="6525" w:hanging="180"/>
+      </w:pPr>
+    </w:lvl>
+  </w:abstractNum>
+  <w:abstractNum w:abstractNumId="7" w15:restartNumberingAfterBreak="0">
+    <w:nsid w:val="448D2463"/>
+    <w:multiLevelType w:val="hybridMultilevel"/>
+    <w:tmpl w:val="6BB6A07C"/>
+    <w:lvl w:ilvl="0" w:tplc="080A000F">
+      <w:start w:val="1"/>
+      <w:numFmt w:val="decimal"/>
+      <w:lvlText w:val="%1."/>
+      <w:lvlJc w:val="left"/>
+      <w:pPr>
+        <w:ind w:left="720" w:hanging="360"/>
+      </w:pPr>
+    </w:lvl>
+    <w:lvl w:ilvl="1" w:tplc="080A0019" w:tentative="1">
+      <w:start w:val="1"/>
+      <w:numFmt w:val="lowerLetter"/>
+      <w:lvlText w:val="%2."/>
+      <w:lvlJc w:val="left"/>
+      <w:pPr>
+        <w:ind w:left="1440" w:hanging="360"/>
+      </w:pPr>
+    </w:lvl>
+    <w:lvl w:ilvl="2" w:tplc="080A001B" w:tentative="1">
+      <w:start w:val="1"/>
+      <w:numFmt w:val="lowerRoman"/>
+      <w:lvlText w:val="%3."/>
+      <w:lvlJc w:val="right"/>
+      <w:pPr>
+        <w:ind w:left="2160" w:hanging="180"/>
+      </w:pPr>
+    </w:lvl>
+    <w:lvl w:ilvl="3" w:tplc="080A000F" w:tentative="1">
+      <w:start w:val="1"/>
+      <w:numFmt w:val="decimal"/>
+      <w:lvlText w:val="%4."/>
+      <w:lvlJc w:val="left"/>
+      <w:pPr>
+        <w:ind w:left="2880" w:hanging="360"/>
+      </w:pPr>
+    </w:lvl>
+    <w:lvl w:ilvl="4" w:tplc="080A0019" w:tentative="1">
+      <w:start w:val="1"/>
+      <w:numFmt w:val="lowerLetter"/>
+      <w:lvlText w:val="%5."/>
+      <w:lvlJc w:val="left"/>
+      <w:pPr>
+        <w:ind w:left="3600" w:hanging="360"/>
+      </w:pPr>
+    </w:lvl>
+    <w:lvl w:ilvl="5" w:tplc="080A001B" w:tentative="1">
+      <w:start w:val="1"/>
+      <w:numFmt w:val="lowerRoman"/>
+      <w:lvlText w:val="%6."/>
+      <w:lvlJc w:val="right"/>
+      <w:pPr>
+        <w:ind w:left="4320" w:hanging="180"/>
+      </w:pPr>
+    </w:lvl>
+    <w:lvl w:ilvl="6" w:tplc="080A000F" w:tentative="1">
+      <w:start w:val="1"/>
+      <w:numFmt w:val="decimal"/>
+      <w:lvlText w:val="%7."/>
+      <w:lvlJc w:val="left"/>
+      <w:pPr>
+        <w:ind w:left="5040" w:hanging="360"/>
+      </w:pPr>
+    </w:lvl>
+    <w:lvl w:ilvl="7" w:tplc="080A0019" w:tentative="1">
+      <w:start w:val="1"/>
+      <w:numFmt w:val="lowerLetter"/>
+      <w:lvlText w:val="%8."/>
+      <w:lvlJc w:val="left"/>
+      <w:pPr>
+        <w:ind w:left="5760" w:hanging="360"/>
+      </w:pPr>
+    </w:lvl>
+    <w:lvl w:ilvl="8" w:tplc="080A001B" w:tentative="1">
+      <w:start w:val="1"/>
+      <w:numFmt w:val="lowerRoman"/>
+      <w:lvlText w:val="%9."/>
+      <w:lvlJc w:val="right"/>
+      <w:pPr>
+        <w:ind w:left="6480" w:hanging="180"/>
+      </w:pPr>
+    </w:lvl>
+  </w:abstractNum>
+  <w:abstractNum w:abstractNumId="8" w15:restartNumberingAfterBreak="0">
+    <w:nsid w:val="519578F4"/>
+    <w:multiLevelType w:val="hybridMultilevel"/>
+    <w:tmpl w:val="F110B34E"/>
+    <w:lvl w:ilvl="0" w:tplc="080A000F">
+      <w:start w:val="1"/>
+      <w:numFmt w:val="decimal"/>
+      <w:lvlText w:val="%1."/>
+      <w:lvlJc w:val="left"/>
+      <w:pPr>
+        <w:ind w:left="720" w:hanging="360"/>
+      </w:pPr>
+    </w:lvl>
+    <w:lvl w:ilvl="1" w:tplc="080A0019" w:tentative="1">
+      <w:start w:val="1"/>
+      <w:numFmt w:val="lowerLetter"/>
+      <w:lvlText w:val="%2."/>
+      <w:lvlJc w:val="left"/>
+      <w:pPr>
+        <w:ind w:left="1440" w:hanging="360"/>
+      </w:pPr>
+    </w:lvl>
+    <w:lvl w:ilvl="2" w:tplc="080A001B" w:tentative="1">
+      <w:start w:val="1"/>
+      <w:numFmt w:val="lowerRoman"/>
+      <w:lvlText w:val="%3."/>
+      <w:lvlJc w:val="right"/>
+      <w:pPr>
+        <w:ind w:left="2160" w:hanging="180"/>
+      </w:pPr>
+    </w:lvl>
+    <w:lvl w:ilvl="3" w:tplc="080A000F" w:tentative="1">
+      <w:start w:val="1"/>
+      <w:numFmt w:val="decimal"/>
+      <w:lvlText w:val="%4."/>
+      <w:lvlJc w:val="left"/>
+      <w:pPr>
+        <w:ind w:left="2880" w:hanging="360"/>
+      </w:pPr>
+    </w:lvl>
+    <w:lvl w:ilvl="4" w:tplc="080A0019" w:tentative="1">
+      <w:start w:val="1"/>
+      <w:numFmt w:val="lowerLetter"/>
+      <w:lvlText w:val="%5."/>
+      <w:lvlJc w:val="left"/>
+      <w:pPr>
+        <w:ind w:left="3600" w:hanging="360"/>
+      </w:pPr>
+    </w:lvl>
+    <w:lvl w:ilvl="5" w:tplc="080A001B" w:tentative="1">
+      <w:start w:val="1"/>
+      <w:numFmt w:val="lowerRoman"/>
+      <w:lvlText w:val="%6."/>
+      <w:lvlJc w:val="right"/>
+      <w:pPr>
+        <w:ind w:left="4320" w:hanging="180"/>
+      </w:pPr>
+    </w:lvl>
+    <w:lvl w:ilvl="6" w:tplc="080A000F" w:tentative="1">
+      <w:start w:val="1"/>
+      <w:numFmt w:val="decimal"/>
+      <w:lvlText w:val="%7."/>
+      <w:lvlJc w:val="left"/>
+      <w:pPr>
+        <w:ind w:left="5040" w:hanging="360"/>
+      </w:pPr>
+    </w:lvl>
+    <w:lvl w:ilvl="7" w:tplc="080A0019" w:tentative="1">
+      <w:start w:val="1"/>
+      <w:numFmt w:val="lowerLetter"/>
+      <w:lvlText w:val="%8."/>
+      <w:lvlJc w:val="left"/>
+      <w:pPr>
+        <w:ind w:left="5760" w:hanging="360"/>
+      </w:pPr>
+    </w:lvl>
+    <w:lvl w:ilvl="8" w:tplc="080A001B" w:tentative="1">
+      <w:start w:val="1"/>
+      <w:numFmt w:val="lowerRoman"/>
+      <w:lvlText w:val="%9."/>
+      <w:lvlJc w:val="right"/>
+      <w:pPr>
+        <w:ind w:left="6480" w:hanging="180"/>
+      </w:pPr>
+    </w:lvl>
+  </w:abstractNum>
+  <w:abstractNum w:abstractNumId="9" w15:restartNumberingAfterBreak="0">
+    <w:nsid w:val="65FE1B52"/>
+    <w:multiLevelType w:val="hybridMultilevel"/>
+    <w:tmpl w:val="9CD8AD26"/>
+    <w:lvl w:ilvl="0" w:tplc="080A000F">
+      <w:start w:val="1"/>
+      <w:numFmt w:val="decimal"/>
+      <w:lvlText w:val="%1."/>
+      <w:lvlJc w:val="left"/>
+      <w:pPr>
+        <w:ind w:left="720" w:hanging="360"/>
+      </w:pPr>
+    </w:lvl>
+    <w:lvl w:ilvl="1" w:tplc="080A0019" w:tentative="1">
+      <w:start w:val="1"/>
+      <w:numFmt w:val="lowerLetter"/>
+      <w:lvlText w:val="%2."/>
+      <w:lvlJc w:val="left"/>
+      <w:pPr>
+        <w:ind w:left="1440" w:hanging="360"/>
+      </w:pPr>
+    </w:lvl>
+    <w:lvl w:ilvl="2" w:tplc="080A001B" w:tentative="1">
+      <w:start w:val="1"/>
+      <w:numFmt w:val="lowerRoman"/>
+      <w:lvlText w:val="%3."/>
+      <w:lvlJc w:val="right"/>
+      <w:pPr>
+        <w:ind w:left="2160" w:hanging="180"/>
+      </w:pPr>
+    </w:lvl>
+    <w:lvl w:ilvl="3" w:tplc="080A000F" w:tentative="1">
+      <w:start w:val="1"/>
+      <w:numFmt w:val="decimal"/>
+      <w:lvlText w:val="%4."/>
+      <w:lvlJc w:val="left"/>
+      <w:pPr>
+        <w:ind w:left="2880" w:hanging="360"/>
+      </w:pPr>
+    </w:lvl>
+    <w:lvl w:ilvl="4" w:tplc="080A0019" w:tentative="1">
+      <w:start w:val="1"/>
+      <w:numFmt w:val="lowerLetter"/>
+      <w:lvlText w:val="%5."/>
+      <w:lvlJc w:val="left"/>
+      <w:pPr>
+        <w:ind w:left="3600" w:hanging="360"/>
+      </w:pPr>
+    </w:lvl>
+    <w:lvl w:ilvl="5" w:tplc="080A001B" w:tentative="1">
+      <w:start w:val="1"/>
+      <w:numFmt w:val="lowerRoman"/>
+      <w:lvlText w:val="%6."/>
+      <w:lvlJc w:val="right"/>
+      <w:pPr>
+        <w:ind w:left="4320" w:hanging="180"/>
+      </w:pPr>
+    </w:lvl>
+    <w:lvl w:ilvl="6" w:tplc="080A000F" w:tentative="1">
+      <w:start w:val="1"/>
+      <w:numFmt w:val="decimal"/>
+      <w:lvlText w:val="%7."/>
+      <w:lvlJc w:val="left"/>
+      <w:pPr>
+        <w:ind w:left="5040" w:hanging="360"/>
+      </w:pPr>
+    </w:lvl>
+    <w:lvl w:ilvl="7" w:tplc="080A0019" w:tentative="1">
+      <w:start w:val="1"/>
+      <w:numFmt w:val="lowerLetter"/>
+      <w:lvlText w:val="%8."/>
+      <w:lvlJc w:val="left"/>
+      <w:pPr>
+        <w:ind w:left="5760" w:hanging="360"/>
+      </w:pPr>
+    </w:lvl>
+    <w:lvl w:ilvl="8" w:tplc="080A001B" w:tentative="1">
+      <w:start w:val="1"/>
+      <w:numFmt w:val="lowerRoman"/>
+      <w:lvlText w:val="%9."/>
+      <w:lvlJc w:val="right"/>
+      <w:pPr>
+        <w:ind w:left="6480" w:hanging="180"/>
+      </w:pPr>
+    </w:lvl>
+  </w:abstractNum>
+  <w:abstractNum w:abstractNumId="10" w15:restartNumberingAfterBreak="0">
+    <w:nsid w:val="67976714"/>
+    <w:multiLevelType w:val="hybridMultilevel"/>
+    <w:tmpl w:val="6BB6A07C"/>
+    <w:lvl w:ilvl="0" w:tplc="080A000F">
+      <w:start w:val="1"/>
+      <w:numFmt w:val="decimal"/>
+      <w:lvlText w:val="%1."/>
+      <w:lvlJc w:val="left"/>
+      <w:pPr>
+        <w:ind w:left="720" w:hanging="360"/>
+      </w:pPr>
+    </w:lvl>
+    <w:lvl w:ilvl="1" w:tplc="080A0019" w:tentative="1">
+      <w:start w:val="1"/>
+      <w:numFmt w:val="lowerLetter"/>
+      <w:lvlText w:val="%2."/>
+      <w:lvlJc w:val="left"/>
+      <w:pPr>
+        <w:ind w:left="1440" w:hanging="360"/>
+      </w:pPr>
+    </w:lvl>
+    <w:lvl w:ilvl="2" w:tplc="080A001B" w:tentative="1">
+      <w:start w:val="1"/>
+      <w:numFmt w:val="lowerRoman"/>
+      <w:lvlText w:val="%3."/>
+      <w:lvlJc w:val="right"/>
+      <w:pPr>
+        <w:ind w:left="2160" w:hanging="180"/>
+      </w:pPr>
+    </w:lvl>
+    <w:lvl w:ilvl="3" w:tplc="080A000F" w:tentative="1">
+      <w:start w:val="1"/>
+      <w:numFmt w:val="decimal"/>
+      <w:lvlText w:val="%4."/>
+      <w:lvlJc w:val="left"/>
+      <w:pPr>
+        <w:ind w:left="2880" w:hanging="360"/>
+      </w:pPr>
+    </w:lvl>
+    <w:lvl w:ilvl="4" w:tplc="080A0019" w:tentative="1">
+      <w:start w:val="1"/>
+      <w:numFmt w:val="lowerLetter"/>
+      <w:lvlText w:val="%5."/>
+      <w:lvlJc w:val="left"/>
+      <w:pPr>
+        <w:ind w:left="3600" w:hanging="360"/>
+      </w:pPr>
+    </w:lvl>
+    <w:lvl w:ilvl="5" w:tplc="080A001B" w:tentative="1">
+      <w:start w:val="1"/>
+      <w:numFmt w:val="lowerRoman"/>
+      <w:lvlText w:val="%6."/>
+      <w:lvlJc w:val="right"/>
+      <w:pPr>
+        <w:ind w:left="4320" w:hanging="180"/>
+      </w:pPr>
+    </w:lvl>
+    <w:lvl w:ilvl="6" w:tplc="080A000F" w:tentative="1">
+      <w:start w:val="1"/>
+      <w:numFmt w:val="decimal"/>
+      <w:lvlText w:val="%7."/>
+      <w:lvlJc w:val="left"/>
+      <w:pPr>
+        <w:ind w:left="5040" w:hanging="360"/>
+      </w:pPr>
+    </w:lvl>
+    <w:lvl w:ilvl="7" w:tplc="080A0019" w:tentative="1">
+      <w:start w:val="1"/>
+      <w:numFmt w:val="lowerLetter"/>
+      <w:lvlText w:val="%8."/>
+      <w:lvlJc w:val="left"/>
+      <w:pPr>
+        <w:ind w:left="5760" w:hanging="360"/>
+      </w:pPr>
+    </w:lvl>
+    <w:lvl w:ilvl="8" w:tplc="080A001B" w:tentative="1">
+      <w:start w:val="1"/>
+      <w:numFmt w:val="lowerRoman"/>
+      <w:lvlText w:val="%9."/>
+      <w:lvlJc w:val="right"/>
+      <w:pPr>
+        <w:ind w:left="6480" w:hanging="180"/>
+      </w:pPr>
+    </w:lvl>
+  </w:abstractNum>
+  <w:abstractNum w:abstractNumId="11" w15:restartNumberingAfterBreak="0">
+    <w:nsid w:val="71F05E5D"/>
+    <w:multiLevelType w:val="hybridMultilevel"/>
+    <w:tmpl w:val="AC7801CA"/>
+    <w:lvl w:ilvl="0" w:tplc="080A000F">
+      <w:start w:val="1"/>
+      <w:numFmt w:val="decimal"/>
+      <w:lvlText w:val="%1."/>
+      <w:lvlJc w:val="left"/>
+      <w:pPr>
+        <w:ind w:left="720" w:hanging="360"/>
+      </w:pPr>
+    </w:lvl>
+    <w:lvl w:ilvl="1" w:tplc="080A0019" w:tentative="1">
+      <w:start w:val="1"/>
+      <w:numFmt w:val="lowerLetter"/>
+      <w:lvlText w:val="%2."/>
+      <w:lvlJc w:val="left"/>
+      <w:pPr>
+        <w:ind w:left="1440" w:hanging="360"/>
+      </w:pPr>
+    </w:lvl>
+    <w:lvl w:ilvl="2" w:tplc="080A001B" w:tentative="1">
+      <w:start w:val="1"/>
+      <w:numFmt w:val="lowerRoman"/>
+      <w:lvlText w:val="%3."/>
+      <w:lvlJc w:val="right"/>
+      <w:pPr>
+        <w:ind w:left="2160" w:hanging="180"/>
+      </w:pPr>
+    </w:lvl>
+    <w:lvl w:ilvl="3" w:tplc="080A000F" w:tentative="1">
+      <w:start w:val="1"/>
+      <w:numFmt w:val="decimal"/>
+      <w:lvlText w:val="%4."/>
+      <w:lvlJc w:val="left"/>
+      <w:pPr>
+        <w:ind w:left="2880" w:hanging="360"/>
+      </w:pPr>
+    </w:lvl>
+    <w:lvl w:ilvl="4" w:tplc="080A0019" w:tentative="1">
+      <w:start w:val="1"/>
+      <w:numFmt w:val="lowerLetter"/>
+      <w:lvlText w:val="%5."/>
+      <w:lvlJc w:val="left"/>
+      <w:pPr>
+        <w:ind w:left="3600" w:hanging="360"/>
+      </w:pPr>
+    </w:lvl>
+    <w:lvl w:ilvl="5" w:tplc="080A001B" w:tentative="1">
+      <w:start w:val="1"/>
+      <w:numFmt w:val="lowerRoman"/>
+      <w:lvlText w:val="%6."/>
+      <w:lvlJc w:val="right"/>
+      <w:pPr>
+        <w:ind w:left="4320" w:hanging="180"/>
+      </w:pPr>
+    </w:lvl>
+    <w:lvl w:ilvl="6" w:tplc="080A000F" w:tentative="1">
+      <w:start w:val="1"/>
+      <w:numFmt w:val="decimal"/>
+      <w:lvlText w:val="%7."/>
+      <w:lvlJc w:val="left"/>
+      <w:pPr>
+        <w:ind w:left="5040" w:hanging="360"/>
+      </w:pPr>
+    </w:lvl>
+    <w:lvl w:ilvl="7" w:tplc="080A0019" w:tentative="1">
+      <w:start w:val="1"/>
+      <w:numFmt w:val="lowerLetter"/>
+      <w:lvlText w:val="%8."/>
+      <w:lvlJc w:val="left"/>
+      <w:pPr>
+        <w:ind w:left="5760" w:hanging="360"/>
+      </w:pPr>
+    </w:lvl>
+    <w:lvl w:ilvl="8" w:tplc="080A001B" w:tentative="1">
+      <w:start w:val="1"/>
+      <w:numFmt w:val="lowerRoman"/>
+      <w:lvlText w:val="%9."/>
+      <w:lvlJc w:val="right"/>
+      <w:pPr>
+        <w:ind w:left="6480" w:hanging="180"/>
+      </w:pPr>
+    </w:lvl>
+  </w:abstractNum>
   <w:num w:numId="1">
+    <w:abstractNumId w:val="2"/>
+  </w:num>
+  <w:num w:numId="2">
+    <w:abstractNumId w:val="1"/>
+  </w:num>
+  <w:num w:numId="3">
+    <w:abstractNumId w:val="11"/>
+  </w:num>
+  <w:num w:numId="4">
+    <w:abstractNumId w:val="10"/>
+  </w:num>
+  <w:num w:numId="5">
+    <w:abstractNumId w:val="9"/>
+  </w:num>
+  <w:num w:numId="6">
+    <w:abstractNumId w:val="4"/>
+  </w:num>
+  <w:num w:numId="7">
+    <w:abstractNumId w:val="7"/>
+  </w:num>
+  <w:num w:numId="8">
+    <w:abstractNumId w:val="5"/>
+  </w:num>
+  <w:num w:numId="9">
+    <w:abstractNumId w:val="8"/>
+  </w:num>
+  <w:num w:numId="10">
     <w:abstractNumId w:val="0"/>
+  </w:num>
+  <w:num w:numId="11">
+    <w:abstractNumId w:val="3"/>
+  </w:num>
+  <w:num w:numId="12">
+    <w:abstractNumId w:val="6"/>
   </w:num>
 </w:numbering>
 </file>
@@ -16476,35 +18271,6 @@
     </w:docPart>
     <w:docPart>
       <w:docPartPr>
-        <w:name w:val="BEAA980C38AA4E3EBA9DB7E4A9A92F24"/>
-        <w:category>
-          <w:name w:val="General"/>
-          <w:gallery w:val="placeholder"/>
-        </w:category>
-        <w:types>
-          <w:type w:val="bbPlcHdr"/>
-        </w:types>
-        <w:behaviors>
-          <w:behavior w:val="content"/>
-        </w:behaviors>
-        <w:guid w:val="{74852B10-F232-4FDD-AC93-51A9ED3A8CCA}"/>
-      </w:docPartPr>
-      <w:docPartBody>
-        <w:p>
-          <w:pPr>
-            <w:pStyle w:val="BEAA980C38AA4E3EBA9DB7E4A9A92F24"/>
-          </w:pPr>
-          <w:r>
-            <w:rPr>
-              <w:rStyle w:val="Textodelmarcadordeposicin"/>
-            </w:rPr>
-            <w:t>Elija un elemento.</w:t>
-          </w:r>
-        </w:p>
-      </w:docPartBody>
-    </w:docPart>
-    <w:docPart>
-      <w:docPartPr>
         <w:name w:val="C37222B2B43E4F508A6F1E72AECE7067"/>
         <w:category>
           <w:name w:val="General"/>
@@ -16619,6 +18385,64 @@
         </w:p>
       </w:docPartBody>
     </w:docPart>
+    <w:docPart>
+      <w:docPartPr>
+        <w:name w:val="2B630B1F7BB449AC8EBD62E152CF4AEF"/>
+        <w:category>
+          <w:name w:val="General"/>
+          <w:gallery w:val="placeholder"/>
+        </w:category>
+        <w:types>
+          <w:type w:val="bbPlcHdr"/>
+        </w:types>
+        <w:behaviors>
+          <w:behavior w:val="content"/>
+        </w:behaviors>
+        <w:guid w:val="{A7F01C1B-064B-48A1-B6AC-940AAF99F4F9}"/>
+      </w:docPartPr>
+      <w:docPartBody>
+        <w:p>
+          <w:pPr>
+            <w:pStyle w:val="2B630B1F7BB449AC8EBD62E152CF4AEF"/>
+          </w:pPr>
+          <w:r>
+            <w:rPr>
+              <w:rStyle w:val="Textodelmarcadordeposicin"/>
+            </w:rPr>
+            <w:t>Haga clic aquí para escribir texto.</w:t>
+          </w:r>
+        </w:p>
+      </w:docPartBody>
+    </w:docPart>
+    <w:docPart>
+      <w:docPartPr>
+        <w:name w:val="2B72574BD5EA4EF1A1F68540B1FF0F9E"/>
+        <w:category>
+          <w:name w:val="General"/>
+          <w:gallery w:val="placeholder"/>
+        </w:category>
+        <w:types>
+          <w:type w:val="bbPlcHdr"/>
+        </w:types>
+        <w:behaviors>
+          <w:behavior w:val="content"/>
+        </w:behaviors>
+        <w:guid w:val="{282C3AAA-1432-44C9-AFEC-893AE3EF521A}"/>
+      </w:docPartPr>
+      <w:docPartBody>
+        <w:p>
+          <w:pPr>
+            <w:pStyle w:val="2B72574BD5EA4EF1A1F68540B1FF0F9E"/>
+          </w:pPr>
+          <w:r>
+            <w:rPr>
+              <w:rStyle w:val="Textodelmarcadordeposicin"/>
+            </w:rPr>
+            <w:t>Elija un elemento.</w:t>
+          </w:r>
+        </w:p>
+      </w:docPartBody>
+    </w:docPart>
   </w:docParts>
 </w:glossaryDocument>
 </file>
@@ -16630,28 +18454,28 @@
     <w:charset w:val="00"/>
     <w:family w:val="roman"/>
     <w:pitch w:val="variable"/>
-    <w:sig w:usb0="E0002AFF" w:usb1="C0007843" w:usb2="00000009" w:usb3="00000000" w:csb0="000001FF" w:csb1="00000000"/>
+    <w:sig w:usb0="E0002EFF" w:usb1="C000785B" w:usb2="00000009" w:usb3="00000000" w:csb0="000001FF" w:csb1="00000000"/>
   </w:font>
   <w:font w:name="Calibri">
     <w:panose1 w:val="020F0502020204030204"/>
     <w:charset w:val="00"/>
     <w:family w:val="swiss"/>
     <w:pitch w:val="variable"/>
-    <w:sig w:usb0="E0002AFF" w:usb1="4000ACFF" w:usb2="00000001" w:usb3="00000000" w:csb0="000001FF" w:csb1="00000000"/>
+    <w:sig w:usb0="E0002AFF" w:usb1="C000247B" w:usb2="00000009" w:usb3="00000000" w:csb0="000001FF" w:csb1="00000000"/>
   </w:font>
   <w:font w:name="Calibri Light">
     <w:panose1 w:val="020F0302020204030204"/>
     <w:charset w:val="00"/>
     <w:family w:val="swiss"/>
     <w:pitch w:val="variable"/>
-    <w:sig w:usb0="A0002AEF" w:usb1="4000207B" w:usb2="00000000" w:usb3="00000000" w:csb0="000001FF" w:csb1="00000000"/>
+    <w:sig w:usb0="E0002AFF" w:usb1="C000247B" w:usb2="00000009" w:usb3="00000000" w:csb0="000001FF" w:csb1="00000000"/>
   </w:font>
   <w:font w:name="Arial">
     <w:panose1 w:val="020B0604020202020204"/>
     <w:charset w:val="00"/>
     <w:family w:val="swiss"/>
     <w:pitch w:val="variable"/>
-    <w:sig w:usb0="E0002AFF" w:usb1="C0007843" w:usb2="00000009" w:usb3="00000000" w:csb0="000001FF" w:csb1="00000000"/>
+    <w:sig w:usb0="E0002EFF" w:usb1="C000785B" w:usb2="00000009" w:usb3="00000000" w:csb0="000001FF" w:csb1="00000000"/>
   </w:font>
 </w:fonts>
 </file>
@@ -16676,9 +18500,11 @@
     <w:rsid w:val="00333370"/>
     <w:rsid w:val="00506FC9"/>
     <w:rsid w:val="005622D4"/>
+    <w:rsid w:val="006F4F19"/>
     <w:rsid w:val="00787AA3"/>
     <w:rsid w:val="00B3297D"/>
     <w:rsid w:val="00B80146"/>
+    <w:rsid w:val="00BD75A0"/>
     <w:rsid w:val="00FB1CDF"/>
     <w:rsid w:val="00FD3701"/>
   </w:rsids>
@@ -17129,7 +18955,7 @@
     <w:basedOn w:val="Fuentedeprrafopredeter"/>
     <w:uiPriority w:val="99"/>
     <w:semiHidden/>
-    <w:rsid w:val="00FB1CDF"/>
+    <w:rsid w:val="00BD75A0"/>
     <w:rPr>
       <w:color w:val="808080"/>
     </w:rPr>
@@ -17341,6 +19167,14 @@
   <w:style w:type="paragraph" w:customStyle="1" w:styleId="3D59B48D693E44909CA742A07932ED43">
     <w:name w:val="3D59B48D693E44909CA742A07932ED43"/>
     <w:rsid w:val="00FB1CDF"/>
+  </w:style>
+  <w:style w:type="paragraph" w:customStyle="1" w:styleId="2B630B1F7BB449AC8EBD62E152CF4AEF">
+    <w:name w:val="2B630B1F7BB449AC8EBD62E152CF4AEF"/>
+    <w:rsid w:val="00BD75A0"/>
+  </w:style>
+  <w:style w:type="paragraph" w:customStyle="1" w:styleId="2B72574BD5EA4EF1A1F68540B1FF0F9E">
+    <w:name w:val="2B72574BD5EA4EF1A1F68540B1FF0F9E"/>
+    <w:rsid w:val="00BD75A0"/>
   </w:style>
 </w:styles>
 </file>
@@ -17618,7 +19452,7 @@
 </file>
 
 <file path=customXml/itemProps1.xml><?xml version="1.0" encoding="utf-8"?>
-<ds:datastoreItem xmlns:ds="http://schemas.openxmlformats.org/officeDocument/2006/customXml" ds:itemID="{55C8B572-A1D6-4078-BE8A-1AD639304C49}">
+<ds:datastoreItem xmlns:ds="http://schemas.openxmlformats.org/officeDocument/2006/customXml" ds:itemID="{C3D8A91A-41FC-4D90-9FA2-B0483917152C}">
   <ds:schemaRefs>
     <ds:schemaRef ds:uri="http://schemas.openxmlformats.org/officeDocument/2006/bibliography"/>
   </ds:schemaRefs>

</xml_diff>